<commit_message>
DOM tree and node
</commit_message>
<xml_diff>
--- a/主题/AOM.docx
+++ b/主题/AOM.docx
@@ -14,33 +14,92 @@
         <w:rPr>
           <w:lang w:val="es-ES"/>
         </w:rPr>
-        <w:t>2. El futuro de la Accesibilidad Web: AOM (Accessibility Object Model)</w:t>
+        <w:t>2. El futuro de la Accesibilidad Web: AOM (</w:t>
+      </w:r>
+      <w:proofErr w:type="spellStart"/>
+      <w:r>
+        <w:rPr>
+          <w:lang w:val="es-ES"/>
+        </w:rPr>
+        <w:t>Accessibility</w:t>
+      </w:r>
+      <w:proofErr w:type="spellEnd"/>
+      <w:r>
+        <w:rPr>
+          <w:lang w:val="es-ES"/>
+        </w:rPr>
+        <w:t xml:space="preserve"> </w:t>
+      </w:r>
+      <w:proofErr w:type="spellStart"/>
+      <w:r>
+        <w:rPr>
+          <w:lang w:val="es-ES"/>
+        </w:rPr>
+        <w:t>Object</w:t>
+      </w:r>
+      <w:proofErr w:type="spellEnd"/>
+      <w:r>
+        <w:rPr>
+          <w:lang w:val="es-ES"/>
+        </w:rPr>
+        <w:t xml:space="preserve"> </w:t>
+      </w:r>
+      <w:proofErr w:type="spellStart"/>
+      <w:r>
+        <w:rPr>
+          <w:lang w:val="es-ES"/>
+        </w:rPr>
+        <w:t>Model</w:t>
+      </w:r>
+      <w:proofErr w:type="spellEnd"/>
+      <w:r>
+        <w:rPr>
+          <w:lang w:val="es-ES"/>
+        </w:rPr>
+        <w:t>)</w:t>
       </w:r>
       <w:bookmarkEnd w:id="0"/>
       <w:r>
         <w:rPr>
           <w:lang w:val="es-ES"/>
         </w:rPr>
-        <w:t xml:space="preserve"> o Modelo de Objeto de Accesibilidad</w:t>
+        <w:t xml:space="preserve"> o Modelo de Objeto</w:t>
+      </w:r>
+      <w:r>
+        <w:rPr>
+          <w:lang w:val="es-ES"/>
+        </w:rPr>
+        <w:t>s</w:t>
+      </w:r>
+      <w:r>
+        <w:rPr>
+          <w:lang w:val="es-ES"/>
+        </w:rPr>
+        <w:t xml:space="preserve"> de Accesibilidad</w:t>
       </w:r>
     </w:p>
     <w:p>
       <w:pPr>
-        <w:rPr>
-          <w:rFonts w:eastAsiaTheme="minorEastAsia"/>
-          <w:lang w:val="es-ES"/>
-        </w:rPr>
-      </w:pPr>
-      <w:r>
-        <w:rPr>
-          <w:rFonts w:eastAsiaTheme="minorEastAsia"/>
+        <w:pStyle w:val="3"/>
+        <w:rPr>
+          <w:lang w:val="es-ES"/>
+        </w:rPr>
+      </w:pPr>
+      <w:r>
+        <w:rPr>
+          <w:lang w:val="es-ES"/>
+        </w:rPr>
+        <w:t xml:space="preserve">2.1 </w:t>
+      </w:r>
+      <w:r>
+        <w:rPr>
           <w:lang w:val="es-ES"/>
         </w:rPr>
         <w:t>Introducción</w:t>
       </w:r>
       <w:r>
         <w:rPr>
-          <w:rFonts w:eastAsiaTheme="minorEastAsia" w:hint="eastAsia"/>
+          <w:rFonts w:hint="eastAsia"/>
           <w:lang w:val="es-ES"/>
         </w:rPr>
         <w:t xml:space="preserve"> al DOM</w:t>
@@ -231,35 +290,21 @@
           <w:rFonts w:eastAsiaTheme="minorEastAsia"/>
           <w:lang w:val="es-ES"/>
         </w:rPr>
-        <w:t>más fácil</w:t>
-      </w:r>
-      <w:r>
-        <w:rPr>
-          <w:rFonts w:eastAsiaTheme="minorEastAsia"/>
-          <w:lang w:val="es-ES"/>
-        </w:rPr>
-        <w:t>, puede entender el API</w:t>
-      </w:r>
-      <w:r>
-        <w:rPr>
-          <w:rFonts w:eastAsiaTheme="minorEastAsia"/>
-          <w:lang w:val="es-ES"/>
-        </w:rPr>
-        <w:t xml:space="preserve"> como un estándar que se crea para facilitar la comunicación y cooperación</w:t>
-      </w:r>
-      <w:r>
-        <w:rPr>
-          <w:rFonts w:eastAsiaTheme="minorEastAsia"/>
-          <w:lang w:val="es-ES"/>
-        </w:rPr>
-        <w:t xml:space="preserve"> de la industria</w:t>
-      </w:r>
-      <w:r>
-        <w:rPr>
-          <w:rFonts w:eastAsiaTheme="minorEastAsia"/>
-          <w:lang w:val="es-ES"/>
-        </w:rPr>
-        <w:t xml:space="preserve">, sus </w:t>
+        <w:t>más fácil, puede entender el API como un estándar que se crea para facilitar la comunicaci</w:t>
+      </w:r>
+      <w:r>
+        <w:rPr>
+          <w:rFonts w:eastAsiaTheme="minorEastAsia"/>
+          <w:lang w:val="es-ES"/>
+        </w:rPr>
+        <w:t>ón y cooperación de diferentes aplicaciones</w:t>
+      </w:r>
+      <w:r>
+        <w:rPr>
+          <w:rFonts w:eastAsiaTheme="minorEastAsia"/>
+          <w:lang w:val="es-ES"/>
+        </w:rPr>
+        <w:t xml:space="preserve">, </w:t>
       </w:r>
       <w:r>
         <w:rPr>
@@ -267,7 +312,7 @@
           <w:lang w:val="es-ES"/>
         </w:rPr>
         <w:lastRenderedPageBreak/>
-        <w:t xml:space="preserve">equivalentes en el mundo real puede ser como el Código Morse, Tiempo universal coordinado o </w:t>
+        <w:t xml:space="preserve">sus equivalentes en el mundo real puede ser como el Código Morse, Tiempo universal coordinado o </w:t>
       </w:r>
       <w:r>
         <w:rPr>
@@ -303,14 +348,56 @@
           <w:rFonts w:eastAsiaTheme="minorEastAsia"/>
           <w:lang w:val="es-ES"/>
         </w:rPr>
-        <w:t>a web, es un API de W3C como la definición de W3C: “DOM es una plataforma e interfaz de lenguajes neutrales</w:t>
-      </w:r>
-      <w:r>
-        <w:rPr>
-          <w:rFonts w:eastAsiaTheme="minorEastAsia"/>
-          <w:lang w:val="es-ES"/>
-        </w:rPr>
-        <w:t xml:space="preserve"> (puede ser JavaScript, también PHP, Python o cualquier lenguaje de programación)</w:t>
+        <w:t xml:space="preserve">a web, </w:t>
+      </w:r>
+      <w:r>
+        <w:rPr>
+          <w:rFonts w:eastAsiaTheme="minorEastAsia"/>
+          <w:lang w:val="es-ES"/>
+        </w:rPr>
+        <w:t>DOM es un API de W3C como su definición</w:t>
+      </w:r>
+      <w:r>
+        <w:rPr>
+          <w:rFonts w:eastAsiaTheme="minorEastAsia"/>
+          <w:lang w:val="es-ES"/>
+        </w:rPr>
+        <w:t>: “DOM es una plataforma e interfaz de lenguajes neutrales</w:t>
+      </w:r>
+      <w:r>
+        <w:rPr>
+          <w:rFonts w:eastAsiaTheme="minorEastAsia"/>
+          <w:lang w:val="es-ES"/>
+        </w:rPr>
+        <w:t xml:space="preserve"> (puede ser</w:t>
+      </w:r>
+      <w:r>
+        <w:rPr>
+          <w:rFonts w:eastAsiaTheme="minorEastAsia"/>
+          <w:lang w:val="es-ES"/>
+        </w:rPr>
+        <w:t xml:space="preserve"> JavaScript, también PHP u otros</w:t>
+      </w:r>
+      <w:r>
+        <w:rPr>
+          <w:rFonts w:eastAsiaTheme="minorEastAsia"/>
+          <w:lang w:val="es-ES"/>
+        </w:rPr>
+        <w:t xml:space="preserve"> lenguaje</w:t>
+      </w:r>
+      <w:r>
+        <w:rPr>
+          <w:rFonts w:eastAsiaTheme="minorEastAsia"/>
+          <w:lang w:val="es-ES"/>
+        </w:rPr>
+        <w:t>s</w:t>
+      </w:r>
+      <w:r>
+        <w:rPr>
+          <w:rFonts w:eastAsiaTheme="minorEastAsia"/>
+          <w:lang w:val="es-ES"/>
+        </w:rPr>
+        <w:t xml:space="preserve"> de programación)</w:t>
       </w:r>
       <w:r>
         <w:rPr>
@@ -359,7 +446,21 @@
           <w:rFonts w:eastAsiaTheme="minorEastAsia"/>
           <w:lang w:val="es-ES"/>
         </w:rPr>
-        <w:t xml:space="preserve"> dinámicamente el contenido, la estructura, y el estilo de un documento.” Se dividen en 3 partes diferentes</w:t>
+        <w:t xml:space="preserve"> dinámicamen</w:t>
+      </w:r>
+      <w:r>
+        <w:rPr>
+          <w:rFonts w:eastAsiaTheme="minorEastAsia"/>
+          <w:lang w:val="es-ES"/>
+        </w:rPr>
+        <w:t xml:space="preserve">te el contenido, la estructura </w:t>
+      </w:r>
+      <w:r>
+        <w:rPr>
+          <w:rFonts w:eastAsiaTheme="minorEastAsia"/>
+          <w:lang w:val="es-ES"/>
+        </w:rPr>
+        <w:t>y el estilo de un documento.” Se dividen en 3 partes diferentes</w:t>
       </w:r>
       <w:r>
         <w:rPr>
@@ -390,12 +491,21 @@
           <w:lang w:val="es-ES"/>
         </w:rPr>
       </w:pPr>
-      <w:r>
-        <w:rPr>
-          <w:rFonts w:eastAsiaTheme="minorEastAsia"/>
-          <w:lang w:val="es-ES"/>
-        </w:rPr>
-        <w:t>Core DOM: modelo estándar para todos tipos de documentos.</w:t>
+      <w:proofErr w:type="spellStart"/>
+      <w:r>
+        <w:rPr>
+          <w:rFonts w:eastAsiaTheme="minorEastAsia"/>
+          <w:lang w:val="es-ES"/>
+        </w:rPr>
+        <w:t>Core</w:t>
+      </w:r>
+      <w:proofErr w:type="spellEnd"/>
+      <w:r>
+        <w:rPr>
+          <w:rFonts w:eastAsiaTheme="minorEastAsia"/>
+          <w:lang w:val="es-ES"/>
+        </w:rPr>
+        <w:t xml:space="preserve"> DOM: modelo estándar para todos tipos de documentos.</w:t>
       </w:r>
     </w:p>
     <w:p>
@@ -407,15 +517,15 @@
         </w:numPr>
         <w:ind w:firstLineChars="0"/>
         <w:rPr>
+          <w:rFonts w:eastAsiaTheme="minorEastAsia"/>
+          <w:lang w:val="es-ES"/>
+        </w:rPr>
+      </w:pPr>
+      <w:r>
+        <w:rPr>
           <w:rFonts w:eastAsiaTheme="minorEastAsia" w:hint="eastAsia"/>
           <w:lang w:val="es-ES"/>
         </w:rPr>
-      </w:pPr>
-      <w:r>
-        <w:rPr>
-          <w:rFonts w:eastAsiaTheme="minorEastAsia" w:hint="eastAsia"/>
-          <w:lang w:val="es-ES"/>
-        </w:rPr>
         <w:t>XML DOM</w:t>
       </w:r>
       <w:r>
@@ -437,14 +547,7 @@
           <w:rFonts w:eastAsiaTheme="minorEastAsia"/>
           <w:lang w:val="es-ES"/>
         </w:rPr>
-        <w:t>modelo estándar para</w:t>
-      </w:r>
-      <w:r>
-        <w:rPr>
-          <w:rFonts w:eastAsiaTheme="minorEastAsia"/>
-          <w:lang w:val="es-ES"/>
-        </w:rPr>
-        <w:t xml:space="preserve"> documentos de XML.</w:t>
+        <w:t>modelo estándar para documentos de XML.</w:t>
       </w:r>
     </w:p>
     <w:p>
@@ -479,30 +582,508 @@
           <w:rFonts w:eastAsiaTheme="minorEastAsia"/>
           <w:lang w:val="es-ES"/>
         </w:rPr>
-        <w:t>modelo estándar para</w:t>
-      </w:r>
-      <w:r>
-        <w:rPr>
-          <w:rFonts w:eastAsiaTheme="minorEastAsia"/>
-          <w:lang w:val="es-ES"/>
-        </w:rPr>
-        <w:t xml:space="preserve"> documentos de HTML.</w:t>
+        <w:t>modelo estándar para documentos de HTML.</w:t>
       </w:r>
     </w:p>
     <w:p>
       <w:pPr>
+        <w:pStyle w:val="4"/>
+        <w:rPr>
+          <w:rFonts w:hint="eastAsia"/>
+          <w:lang w:val="es-ES"/>
+        </w:rPr>
+      </w:pPr>
+      <w:r>
+        <w:rPr>
+          <w:rFonts w:hint="eastAsia"/>
+          <w:lang w:val="es-ES"/>
+        </w:rPr>
+        <w:t>2</w:t>
+      </w:r>
+      <w:r>
+        <w:rPr>
+          <w:lang w:val="es-ES"/>
+        </w:rPr>
+        <w:t>.1.1 El árbol de DOM</w:t>
+      </w:r>
+    </w:p>
+    <w:p>
+      <w:pPr>
+        <w:rPr>
+          <w:lang w:val="es-ES"/>
+        </w:rPr>
+      </w:pPr>
+      <w:r>
         <w:rPr>
           <w:rFonts w:eastAsiaTheme="minorEastAsia" w:hint="eastAsia"/>
           <w:lang w:val="es-ES"/>
         </w:rPr>
-      </w:pPr>
-      <w:r>
-        <w:rPr>
-          <w:rFonts w:eastAsiaTheme="minorEastAsia"/>
-          <w:lang w:val="es-ES"/>
-        </w:rPr>
-        <w:t>El árbol de DOM</w:t>
-      </w:r>
+        <w:t xml:space="preserve">En el DOM, </w:t>
+      </w:r>
+      <w:r>
+        <w:rPr>
+          <w:rFonts w:eastAsiaTheme="minorEastAsia"/>
+          <w:lang w:val="es-ES"/>
+        </w:rPr>
+        <w:t>los</w:t>
+      </w:r>
+      <w:r>
+        <w:rPr>
+          <w:rFonts w:eastAsiaTheme="minorEastAsia"/>
+          <w:lang w:val="es-ES"/>
+        </w:rPr>
+        <w:t xml:space="preserve"> documento</w:t>
+      </w:r>
+      <w:r>
+        <w:rPr>
+          <w:rFonts w:eastAsiaTheme="minorEastAsia"/>
+          <w:lang w:val="es-ES"/>
+        </w:rPr>
+        <w:t>s</w:t>
+      </w:r>
+      <w:r>
+        <w:rPr>
+          <w:rFonts w:eastAsiaTheme="minorEastAsia"/>
+          <w:lang w:val="es-ES"/>
+        </w:rPr>
+        <w:t xml:space="preserve"> (</w:t>
+      </w:r>
+      <w:proofErr w:type="spellStart"/>
+      <w:r>
+        <w:rPr>
+          <w:rFonts w:eastAsiaTheme="minorEastAsia"/>
+          <w:b/>
+          <w:i/>
+          <w:lang w:val="es-ES"/>
+        </w:rPr>
+        <w:t>document</w:t>
+      </w:r>
+      <w:proofErr w:type="spellEnd"/>
+      <w:r>
+        <w:rPr>
+          <w:rFonts w:eastAsiaTheme="minorEastAsia"/>
+          <w:lang w:val="es-ES"/>
+        </w:rPr>
+        <w:t>) HTML</w:t>
+      </w:r>
+      <w:r>
+        <w:rPr>
+          <w:rFonts w:eastAsiaTheme="minorEastAsia"/>
+          <w:lang w:val="es-ES"/>
+        </w:rPr>
+        <w:t xml:space="preserve"> y</w:t>
+      </w:r>
+      <w:r>
+        <w:rPr>
+          <w:rFonts w:eastAsiaTheme="minorEastAsia"/>
+          <w:lang w:val="es-ES"/>
+        </w:rPr>
+        <w:t xml:space="preserve"> </w:t>
+      </w:r>
+      <w:r>
+        <w:rPr>
+          <w:rFonts w:eastAsiaTheme="minorEastAsia"/>
+          <w:lang w:val="es-ES"/>
+        </w:rPr>
+        <w:t>los elementos (</w:t>
+      </w:r>
+      <w:proofErr w:type="spellStart"/>
+      <w:r>
+        <w:rPr>
+          <w:rFonts w:eastAsiaTheme="minorEastAsia"/>
+          <w:b/>
+          <w:i/>
+          <w:lang w:val="es-ES"/>
+        </w:rPr>
+        <w:t>element</w:t>
+      </w:r>
+      <w:proofErr w:type="spellEnd"/>
+      <w:r>
+        <w:rPr>
+          <w:rFonts w:eastAsiaTheme="minorEastAsia"/>
+          <w:lang w:val="es-ES"/>
+        </w:rPr>
+        <w:t xml:space="preserve">) dentro de ellos </w:t>
+      </w:r>
+      <w:r>
+        <w:rPr>
+          <w:rFonts w:eastAsiaTheme="minorEastAsia"/>
+          <w:lang w:val="es-ES"/>
+        </w:rPr>
+        <w:t>son definidos como objetos (</w:t>
+      </w:r>
+      <w:proofErr w:type="spellStart"/>
+      <w:r>
+        <w:rPr>
+          <w:rFonts w:eastAsiaTheme="minorEastAsia"/>
+          <w:b/>
+          <w:i/>
+          <w:lang w:val="es-ES"/>
+        </w:rPr>
+        <w:t>object</w:t>
+      </w:r>
+      <w:proofErr w:type="spellEnd"/>
+      <w:r>
+        <w:rPr>
+          <w:rFonts w:eastAsiaTheme="minorEastAsia"/>
+          <w:lang w:val="es-ES"/>
+        </w:rPr>
+        <w:t xml:space="preserve">), </w:t>
+      </w:r>
+      <w:r>
+        <w:rPr>
+          <w:rFonts w:eastAsiaTheme="minorEastAsia"/>
+          <w:lang w:val="es-ES"/>
+        </w:rPr>
+        <w:t>esto quiere decir que tienen determinadas propiedades (</w:t>
+      </w:r>
+      <w:proofErr w:type="spellStart"/>
+      <w:r>
+        <w:rPr>
+          <w:rFonts w:eastAsiaTheme="minorEastAsia"/>
+          <w:b/>
+          <w:i/>
+          <w:lang w:val="es-ES"/>
+        </w:rPr>
+        <w:t>property</w:t>
+      </w:r>
+      <w:proofErr w:type="spellEnd"/>
+      <w:r>
+        <w:rPr>
+          <w:rFonts w:eastAsiaTheme="minorEastAsia"/>
+          <w:lang w:val="es-ES"/>
+        </w:rPr>
+        <w:t>) y métodos (</w:t>
+      </w:r>
+      <w:proofErr w:type="spellStart"/>
+      <w:r>
+        <w:rPr>
+          <w:rFonts w:eastAsiaTheme="minorEastAsia"/>
+          <w:b/>
+          <w:i/>
+          <w:lang w:val="es-ES"/>
+        </w:rPr>
+        <w:t>method</w:t>
+      </w:r>
+      <w:proofErr w:type="spellEnd"/>
+      <w:r>
+        <w:rPr>
+          <w:rFonts w:eastAsiaTheme="minorEastAsia"/>
+          <w:lang w:val="es-ES"/>
+        </w:rPr>
+        <w:t>) destinados a ellos, puede asi</w:t>
+      </w:r>
+      <w:r>
+        <w:rPr>
+          <w:rFonts w:eastAsiaTheme="minorEastAsia"/>
+          <w:lang w:val="es-ES"/>
+        </w:rPr>
+        <w:t>gnar un valor a tal propiedad suya o hacerlos realizar una acción.</w:t>
+      </w:r>
+      <w:r>
+        <w:rPr>
+          <w:rFonts w:eastAsiaTheme="minorEastAsia"/>
+          <w:lang w:val="es-ES"/>
+        </w:rPr>
+        <w:t>(Puede ver todas las propiedades y métodos del objeto de los documentos en la web de W3C)</w:t>
+      </w:r>
+      <w:r>
+        <w:rPr>
+          <w:rStyle w:val="a4"/>
+          <w:rFonts w:eastAsiaTheme="minorEastAsia"/>
+          <w:lang w:val="es-ES"/>
+        </w:rPr>
+        <w:footnoteReference w:id="4"/>
+      </w:r>
+      <w:r>
+        <w:rPr>
+          <w:rFonts w:eastAsiaTheme="minorEastAsia"/>
+          <w:lang w:val="es-ES"/>
+        </w:rPr>
+        <w:t xml:space="preserve"> </w:t>
+      </w:r>
+      <w:r>
+        <w:rPr>
+          <w:rFonts w:eastAsiaTheme="minorEastAsia" w:hint="eastAsia"/>
+          <w:lang w:val="es-ES"/>
+        </w:rPr>
+        <w:t>C</w:t>
+      </w:r>
+      <w:r>
+        <w:rPr>
+          <w:rFonts w:eastAsiaTheme="minorEastAsia"/>
+          <w:lang w:val="es-ES"/>
+        </w:rPr>
+        <w:t>uando un documento HTML es cargado dentro de un navegador web, se convierte a un objeto de documento, en este proceso, el DOM API sirve como su interpretador para que el navegador pueda entenderlo.</w:t>
+      </w:r>
+      <w:r>
+        <w:rPr>
+          <w:rFonts w:eastAsiaTheme="minorEastAsia" w:hint="eastAsia"/>
+          <w:lang w:val="es-ES"/>
+        </w:rPr>
+        <w:t xml:space="preserve"> </w:t>
+      </w:r>
+      <w:r>
+        <w:rPr>
+          <w:rFonts w:hint="eastAsia"/>
+          <w:lang w:val="es-ES"/>
+        </w:rPr>
+        <w:t xml:space="preserve">Todos estos </w:t>
+      </w:r>
+      <w:r>
+        <w:rPr>
+          <w:lang w:val="es-ES"/>
+        </w:rPr>
+        <w:t xml:space="preserve">objetos </w:t>
+      </w:r>
+      <w:r>
+        <w:rPr>
+          <w:lang w:val="es-ES"/>
+        </w:rPr>
+        <w:t>en DOM</w:t>
+      </w:r>
+      <w:r>
+        <w:rPr>
+          <w:lang w:val="es-ES"/>
+        </w:rPr>
+        <w:t xml:space="preserve"> son</w:t>
+      </w:r>
+      <w:r>
+        <w:rPr>
+          <w:lang w:val="es-ES"/>
+        </w:rPr>
+        <w:t xml:space="preserve"> </w:t>
+      </w:r>
+      <w:r>
+        <w:rPr>
+          <w:lang w:val="es-ES"/>
+        </w:rPr>
+        <w:t>nodos (</w:t>
+      </w:r>
+      <w:proofErr w:type="spellStart"/>
+      <w:r>
+        <w:rPr>
+          <w:b/>
+          <w:i/>
+          <w:lang w:val="es-ES"/>
+        </w:rPr>
+        <w:t>nodes</w:t>
+      </w:r>
+      <w:proofErr w:type="spellEnd"/>
+      <w:r>
+        <w:rPr>
+          <w:lang w:val="es-ES"/>
+        </w:rPr>
+        <w:t>) y s</w:t>
+      </w:r>
+      <w:r>
+        <w:rPr>
+          <w:lang w:val="es-ES"/>
+        </w:rPr>
+        <w:t>e distribuyen en forma de un árbol</w:t>
+      </w:r>
+      <w:r>
+        <w:rPr>
+          <w:lang w:val="es-ES"/>
+        </w:rPr>
+        <w:t xml:space="preserve">. </w:t>
+      </w:r>
+    </w:p>
+    <w:p>
+      <w:pPr>
+        <w:rPr>
+          <w:rFonts w:eastAsiaTheme="minorEastAsia"/>
+          <w:lang w:val="es-ES"/>
+        </w:rPr>
+      </w:pPr>
+      <w:r>
+        <w:rPr>
+          <w:lang w:val="es-ES"/>
+        </w:rPr>
+        <w:lastRenderedPageBreak/>
+        <w:t>U</w:t>
+      </w:r>
+      <w:r>
+        <w:rPr>
+          <w:lang w:val="es-ES"/>
+        </w:rPr>
+        <w:t>n nodo</w:t>
+      </w:r>
+      <w:r>
+        <w:rPr>
+          <w:b/>
+          <w:i/>
+          <w:lang w:val="es-ES"/>
+        </w:rPr>
+        <w:t xml:space="preserve"> </w:t>
+      </w:r>
+      <w:r>
+        <w:rPr>
+          <w:lang w:val="es-ES"/>
+        </w:rPr>
+        <w:t xml:space="preserve">en sentido general, puede ser los dispositivos en una red grande, por ejemplo, los </w:t>
+      </w:r>
+      <w:proofErr w:type="spellStart"/>
+      <w:r>
+        <w:rPr>
+          <w:lang w:val="es-ES"/>
+        </w:rPr>
+        <w:t>PCs</w:t>
+      </w:r>
+      <w:proofErr w:type="spellEnd"/>
+      <w:r>
+        <w:rPr>
+          <w:lang w:val="es-ES"/>
+        </w:rPr>
+        <w:t>, móviles incluso impresor</w:t>
+      </w:r>
+      <w:r>
+        <w:rPr>
+          <w:lang w:val="es-ES"/>
+        </w:rPr>
+        <w:t>es son nodo</w:t>
+      </w:r>
+      <w:r>
+        <w:rPr>
+          <w:lang w:val="es-ES"/>
+        </w:rPr>
+        <w:t>s</w:t>
+      </w:r>
+      <w:r>
+        <w:rPr>
+          <w:lang w:val="es-ES"/>
+        </w:rPr>
+        <w:t xml:space="preserve"> o sea cualquier terminal que lleva una dirección IP</w:t>
+      </w:r>
+      <w:r>
+        <w:rPr>
+          <w:lang w:val="es-ES"/>
+        </w:rPr>
+        <w:t xml:space="preserve">. </w:t>
+      </w:r>
+      <w:r>
+        <w:rPr>
+          <w:lang w:val="es-ES"/>
+        </w:rPr>
+        <w:t>En la ciencia de computación, u</w:t>
+      </w:r>
+      <w:r>
+        <w:rPr>
+          <w:lang w:val="es-ES"/>
+        </w:rPr>
+        <w:t>n nodo</w:t>
+      </w:r>
+      <w:r>
+        <w:rPr>
+          <w:lang w:val="es-ES"/>
+        </w:rPr>
+        <w:t xml:space="preserve"> es una parte individual de una estructura d</w:t>
+      </w:r>
+      <w:r>
+        <w:rPr>
+          <w:lang w:val="es-ES"/>
+        </w:rPr>
+        <w:t xml:space="preserve">e datos más complejas, </w:t>
+      </w:r>
+      <w:r>
+        <w:rPr>
+          <w:lang w:val="es-ES"/>
+        </w:rPr>
+        <w:t xml:space="preserve">que contiene una cantidad de información al mismo tiempo representa su relación </w:t>
+      </w:r>
+      <w:r>
+        <w:rPr>
+          <w:lang w:val="es-ES"/>
+        </w:rPr>
+        <w:t>con otros nodo</w:t>
+      </w:r>
+      <w:r>
+        <w:rPr>
+          <w:lang w:val="es-ES"/>
+        </w:rPr>
+        <w:t>s</w:t>
+      </w:r>
+      <w:r>
+        <w:rPr>
+          <w:lang w:val="es-ES"/>
+        </w:rPr>
+        <w:t xml:space="preserve"> (el nodo que se ubica más alto es el padre (</w:t>
+      </w:r>
+      <w:proofErr w:type="spellStart"/>
+      <w:r>
+        <w:rPr>
+          <w:b/>
+          <w:i/>
+          <w:lang w:val="es-ES"/>
+        </w:rPr>
+        <w:t>parent</w:t>
+      </w:r>
+      <w:proofErr w:type="spellEnd"/>
+      <w:r>
+        <w:rPr>
+          <w:lang w:val="es-ES"/>
+        </w:rPr>
+        <w:t>) y el que se ubica debajo de él es el hijo (</w:t>
+      </w:r>
+      <w:proofErr w:type="spellStart"/>
+      <w:r>
+        <w:rPr>
+          <w:b/>
+          <w:i/>
+          <w:lang w:val="es-ES"/>
+        </w:rPr>
+        <w:t>child</w:t>
+      </w:r>
+      <w:proofErr w:type="spellEnd"/>
+      <w:r>
+        <w:rPr>
+          <w:lang w:val="es-ES"/>
+        </w:rPr>
+        <w:t>)).</w:t>
+      </w:r>
+      <w:r>
+        <w:rPr>
+          <w:rFonts w:eastAsiaTheme="minorEastAsia" w:hint="eastAsia"/>
+          <w:lang w:val="es-ES"/>
+        </w:rPr>
+        <w:t xml:space="preserve"> </w:t>
+      </w:r>
+      <w:r>
+        <w:rPr>
+          <w:rFonts w:eastAsiaTheme="minorEastAsia"/>
+          <w:lang w:val="es-ES"/>
+        </w:rPr>
+        <w:t xml:space="preserve">La estructura de datos que se contribuyen por los nodos </w:t>
+      </w:r>
+      <w:r>
+        <w:rPr>
+          <w:rFonts w:eastAsiaTheme="minorEastAsia"/>
+          <w:lang w:val="es-ES"/>
+        </w:rPr>
+        <w:t xml:space="preserve">es normalmente </w:t>
+      </w:r>
+      <w:r>
+        <w:rPr>
+          <w:rFonts w:eastAsiaTheme="minorEastAsia"/>
+          <w:lang w:val="es-ES"/>
+        </w:rPr>
+        <w:t xml:space="preserve">un árbol binario, </w:t>
+      </w:r>
+      <w:r>
+        <w:rPr>
+          <w:rFonts w:eastAsiaTheme="minorEastAsia"/>
+          <w:lang w:val="es-ES"/>
+        </w:rPr>
+        <w:t>es decir, cada nodo solo puede tener dos hijos.</w:t>
+      </w:r>
+    </w:p>
+    <w:p>
+      <w:pPr>
+        <w:rPr>
+          <w:rFonts w:eastAsiaTheme="minorEastAsia" w:hint="eastAsia"/>
+          <w:lang w:val="es-ES"/>
+        </w:rPr>
+      </w:pPr>
       <w:bookmarkStart w:id="1" w:name="_GoBack"/>
       <w:bookmarkEnd w:id="1"/>
     </w:p>
@@ -581,7 +1162,49 @@
         <w:rPr>
           <w:lang w:val="es-ES"/>
         </w:rPr>
-        <w:t xml:space="preserve"> “W3C Document Object Model,” 3 de enero, 2018, </w:t>
+        <w:t xml:space="preserve"> “W3C </w:t>
+      </w:r>
+      <w:proofErr w:type="spellStart"/>
+      <w:r>
+        <w:rPr>
+          <w:lang w:val="es-ES"/>
+        </w:rPr>
+        <w:t>Document</w:t>
+      </w:r>
+      <w:proofErr w:type="spellEnd"/>
+      <w:r>
+        <w:rPr>
+          <w:lang w:val="es-ES"/>
+        </w:rPr>
+        <w:t xml:space="preserve"> </w:t>
+      </w:r>
+      <w:proofErr w:type="spellStart"/>
+      <w:r>
+        <w:rPr>
+          <w:lang w:val="es-ES"/>
+        </w:rPr>
+        <w:t>Object</w:t>
+      </w:r>
+      <w:proofErr w:type="spellEnd"/>
+      <w:r>
+        <w:rPr>
+          <w:lang w:val="es-ES"/>
+        </w:rPr>
+        <w:t xml:space="preserve"> </w:t>
+      </w:r>
+      <w:proofErr w:type="spellStart"/>
+      <w:r>
+        <w:rPr>
+          <w:lang w:val="es-ES"/>
+        </w:rPr>
+        <w:t>Model</w:t>
+      </w:r>
+      <w:proofErr w:type="spellEnd"/>
+      <w:r>
+        <w:rPr>
+          <w:lang w:val="es-ES"/>
+        </w:rPr>
+        <w:t xml:space="preserve">,” 3 de enero, 2018, </w:t>
       </w:r>
       <w:hyperlink r:id="rId1" w:history="1">
         <w:r>
@@ -666,6 +1289,7 @@
       <w:pPr>
         <w:pStyle w:val="a3"/>
         <w:rPr>
+          <w:rFonts w:eastAsiaTheme="minorEastAsia" w:hint="eastAsia"/>
           <w:lang w:val="es-ES"/>
         </w:rPr>
       </w:pPr>
@@ -679,16 +1303,73 @@
         <w:rPr>
           <w:lang w:val="es-ES"/>
         </w:rPr>
-        <w:t xml:space="preserve"> “JavaScript HTML DOM,” 3 de enero, 2018, https://www.w3schools.com/js/js_htmldom.asp.</w:t>
+        <w:t xml:space="preserve"> “JavaScript HTML DOM,” 3 de enero, 2018, </w:t>
+      </w:r>
+      <w:hyperlink r:id="rId3" w:history="1">
+        <w:r>
+          <w:rPr>
+            <w:rStyle w:val="a5"/>
+            <w:lang w:val="es-ES"/>
+          </w:rPr>
+          <w:t>https://www.w3schools.com/js/js_htmldom.asp</w:t>
+        </w:r>
+      </w:hyperlink>
+      <w:r>
+        <w:rPr>
+          <w:lang w:val="es-ES"/>
+        </w:rPr>
+        <w:t>.</w:t>
+      </w:r>
+      <w:r>
+        <w:rPr>
+          <w:lang w:val="es-ES"/>
+        </w:rPr>
+        <w:t xml:space="preserve"> </w:t>
       </w:r>
     </w:p>
+  </w:footnote>
+  <w:footnote w:id="4">
     <w:p>
       <w:pPr>
         <w:pStyle w:val="a3"/>
-        <w:rPr>
-          <w:lang w:val="es-ES"/>
-        </w:rPr>
-      </w:pPr>
+      </w:pPr>
+      <w:r>
+        <w:rPr>
+          <w:rStyle w:val="a4"/>
+        </w:rPr>
+        <w:footnoteRef/>
+      </w:r>
+      <w:r>
+        <w:t xml:space="preserve"> </w:t>
+      </w:r>
+      <w:r>
+        <w:t>“HTML DOM Docum</w:t>
+      </w:r>
+      <w:r>
+        <w:t xml:space="preserve">ent Objects,” 4 de </w:t>
+      </w:r>
+      <w:proofErr w:type="spellStart"/>
+      <w:r>
+        <w:t>enero</w:t>
+      </w:r>
+      <w:proofErr w:type="spellEnd"/>
+      <w:r>
+        <w:t xml:space="preserve">, 2018, </w:t>
+      </w:r>
+      <w:hyperlink r:id="rId4" w:history="1">
+        <w:r>
+          <w:rPr>
+            <w:rStyle w:val="a5"/>
+          </w:rPr>
+          <w:t>https://www.w3schools.com/jsref/dom_obj_document.asp</w:t>
+        </w:r>
+      </w:hyperlink>
+      <w:r>
+        <w:t>.</w:t>
+      </w:r>
+      <w:r>
+        <w:t xml:space="preserve"> </w:t>
+      </w:r>
     </w:p>
   </w:footnote>
 </w:footnotes>
@@ -1239,6 +1920,51 @@
       <w:szCs w:val="32"/>
     </w:rPr>
   </w:style>
+  <w:style w:type="paragraph" w:styleId="3">
+    <w:name w:val="heading 3"/>
+    <w:basedOn w:val="a"/>
+    <w:next w:val="a"/>
+    <w:link w:val="3Char"/>
+    <w:uiPriority w:val="9"/>
+    <w:unhideWhenUsed/>
+    <w:qFormat/>
+    <w:rsid w:val="00210FA9"/>
+    <w:pPr>
+      <w:keepNext/>
+      <w:keepLines/>
+      <w:spacing w:before="260" w:after="260" w:line="416" w:lineRule="auto"/>
+      <w:outlineLvl w:val="2"/>
+    </w:pPr>
+    <w:rPr>
+      <w:b/>
+      <w:bCs/>
+      <w:sz w:val="32"/>
+      <w:szCs w:val="32"/>
+    </w:rPr>
+  </w:style>
+  <w:style w:type="paragraph" w:styleId="4">
+    <w:name w:val="heading 4"/>
+    <w:basedOn w:val="a"/>
+    <w:next w:val="a"/>
+    <w:link w:val="4Char"/>
+    <w:uiPriority w:val="9"/>
+    <w:unhideWhenUsed/>
+    <w:qFormat/>
+    <w:rsid w:val="00210FA9"/>
+    <w:pPr>
+      <w:keepNext/>
+      <w:keepLines/>
+      <w:spacing w:before="280" w:after="290" w:line="376" w:lineRule="auto"/>
+      <w:outlineLvl w:val="3"/>
+    </w:pPr>
+    <w:rPr>
+      <w:rFonts w:asciiTheme="majorHAnsi" w:eastAsiaTheme="majorEastAsia" w:hAnsiTheme="majorHAnsi" w:cstheme="majorBidi"/>
+      <w:b/>
+      <w:bCs/>
+      <w:sz w:val="28"/>
+      <w:szCs w:val="28"/>
+    </w:rPr>
+  </w:style>
   <w:style w:type="character" w:default="1" w:styleId="a0">
     <w:name w:val="Default Paragraph Font"/>
     <w:uiPriority w:val="1"/>
@@ -1356,6 +2082,34 @@
       <w:kern w:val="44"/>
       <w:sz w:val="44"/>
       <w:szCs w:val="44"/>
+    </w:rPr>
+  </w:style>
+  <w:style w:type="character" w:customStyle="1" w:styleId="3Char">
+    <w:name w:val="标题 3 Char"/>
+    <w:basedOn w:val="a0"/>
+    <w:link w:val="3"/>
+    <w:uiPriority w:val="9"/>
+    <w:rsid w:val="00210FA9"/>
+    <w:rPr>
+      <w:rFonts w:ascii="Arial" w:eastAsia="Arial" w:hAnsi="Arial" w:cs="Arial"/>
+      <w:b/>
+      <w:bCs/>
+      <w:sz w:val="32"/>
+      <w:szCs w:val="32"/>
+    </w:rPr>
+  </w:style>
+  <w:style w:type="character" w:customStyle="1" w:styleId="4Char">
+    <w:name w:val="标题 4 Char"/>
+    <w:basedOn w:val="a0"/>
+    <w:link w:val="4"/>
+    <w:uiPriority w:val="9"/>
+    <w:rsid w:val="00210FA9"/>
+    <w:rPr>
+      <w:rFonts w:asciiTheme="majorHAnsi" w:eastAsiaTheme="majorEastAsia" w:hAnsiTheme="majorHAnsi" w:cstheme="majorBidi"/>
+      <w:b/>
+      <w:bCs/>
+      <w:sz w:val="28"/>
+      <w:szCs w:val="28"/>
     </w:rPr>
   </w:style>
 </w:styles>
@@ -1627,7 +2381,7 @@
 </file>
 
 <file path=customXml/itemProps1.xml><?xml version="1.0" encoding="utf-8"?>
-<ds:datastoreItem xmlns:ds="http://schemas.openxmlformats.org/officeDocument/2006/customXml" ds:itemID="{2CD3A31F-C738-4CDD-9EDD-49FE5B3A66B4}">
+<ds:datastoreItem xmlns:ds="http://schemas.openxmlformats.org/officeDocument/2006/customXml" ds:itemID="{6F621099-1CA3-4DC6-8E4D-F5084A486BD1}">
   <ds:schemaRefs>
     <ds:schemaRef ds:uri="http://schemas.openxmlformats.org/officeDocument/2006/bibliography"/>
   </ds:schemaRefs>

</xml_diff>

<commit_message>
adding dom tree example
</commit_message>
<xml_diff>
--- a/主题/AOM.docx
+++ b/主题/AOM.docx
@@ -891,7 +891,7 @@
     <w:p>
       <w:pPr>
         <w:rPr>
-          <w:rFonts w:eastAsiaTheme="minorEastAsia" w:hint="eastAsia"/>
+          <w:rFonts w:eastAsiaTheme="minorEastAsia"/>
           <w:lang w:val="es-ES"/>
         </w:rPr>
       </w:pPr>
@@ -1269,7 +1269,14 @@
           <w:rFonts w:eastAsiaTheme="minorEastAsia"/>
           <w:lang w:val="es-ES"/>
         </w:rPr>
-        <w:t xml:space="preserve">. Cada nodo en DOM lleva una propiedad de </w:t>
+        <w:t>. Cada nodo en DOM lleva una propiedad d</w:t>
+      </w:r>
+      <w:r>
+        <w:rPr>
+          <w:rFonts w:eastAsiaTheme="minorEastAsia"/>
+          <w:lang w:val="es-ES"/>
+        </w:rPr>
+        <w:t xml:space="preserve">e </w:t>
       </w:r>
       <w:proofErr w:type="spellStart"/>
       <w:r>
@@ -1285,14 +1292,63 @@
           <w:rFonts w:eastAsiaTheme="minorEastAsia"/>
           <w:lang w:val="es-ES"/>
         </w:rPr>
-        <w:t xml:space="preserve"> (tipo de nodo) para representar su relación con otros, unos más usados en la maquetación web son como: nodo de elemento (ELEMENT_NODE), nodo de atributo (ATTRIBUTE_NODE) y nodo de texto (TEXT_NODE), véase </w:t>
-      </w:r>
-      <w:r>
-        <w:rPr>
-          <w:rFonts w:eastAsiaTheme="minorEastAsia"/>
-          <w:lang w:val="es-ES"/>
-        </w:rPr>
-        <w:t>la figura siguiente de un</w:t>
+        <w:t xml:space="preserve"> (tipo de nodo) para </w:t>
+      </w:r>
+      <w:r>
+        <w:rPr>
+          <w:rFonts w:eastAsiaTheme="minorEastAsia"/>
+          <w:lang w:val="es-ES"/>
+        </w:rPr>
+        <w:t xml:space="preserve">mostrar el tipo de interfaz y </w:t>
+      </w:r>
+      <w:r>
+        <w:rPr>
+          <w:rFonts w:eastAsiaTheme="minorEastAsia"/>
+          <w:lang w:val="es-ES"/>
+        </w:rPr>
+        <w:t>su relación con otros en el árbol, los tipos de nodos</w:t>
+      </w:r>
+      <w:r>
+        <w:rPr>
+          <w:rFonts w:eastAsiaTheme="minorEastAsia"/>
+          <w:lang w:val="es-ES"/>
+        </w:rPr>
+        <w:t xml:space="preserve"> más usados en la maquetación web son como: nodo de elemento (ELEMENT_NODE), nodo de atributo (ATTRIBUTE_NODE) y nodo de texto (TEXT_NODE), véase </w:t>
+      </w:r>
+      <w:r>
+        <w:rPr>
+          <w:rFonts w:eastAsiaTheme="minorEastAsia"/>
+          <w:lang w:val="es-ES"/>
+        </w:rPr>
+        <w:t>la</w:t>
+      </w:r>
+      <w:r>
+        <w:rPr>
+          <w:rFonts w:eastAsiaTheme="minorEastAsia"/>
+          <w:lang w:val="es-ES"/>
+        </w:rPr>
+        <w:t>s capturas</w:t>
+      </w:r>
+      <w:r>
+        <w:rPr>
+          <w:rFonts w:eastAsiaTheme="minorEastAsia"/>
+          <w:lang w:val="es-ES"/>
+        </w:rPr>
+        <w:t xml:space="preserve"> siguiente</w:t>
+      </w:r>
+      <w:r>
+        <w:rPr>
+          <w:rFonts w:eastAsiaTheme="minorEastAsia"/>
+          <w:lang w:val="es-ES"/>
+        </w:rPr>
+        <w:t>s</w:t>
+      </w:r>
+      <w:r>
+        <w:rPr>
+          <w:rFonts w:eastAsiaTheme="minorEastAsia"/>
+          <w:lang w:val="es-ES"/>
+        </w:rPr>
+        <w:t xml:space="preserve"> de un</w:t>
       </w:r>
       <w:r>
         <w:rPr>
@@ -1306,7 +1362,21 @@
           <w:rFonts w:eastAsiaTheme="minorEastAsia"/>
           <w:lang w:val="es-ES"/>
         </w:rPr>
-        <w:t xml:space="preserve">ejemplo de </w:t>
+        <w:t>ejemplo de</w:t>
+      </w:r>
+      <w:r>
+        <w:rPr>
+          <w:rFonts w:eastAsiaTheme="minorEastAsia"/>
+          <w:lang w:val="es-ES"/>
+        </w:rPr>
+        <w:t>l</w:t>
+      </w:r>
+      <w:r>
+        <w:rPr>
+          <w:rFonts w:eastAsiaTheme="minorEastAsia"/>
+          <w:lang w:val="es-ES"/>
+        </w:rPr>
+        <w:t xml:space="preserve"> </w:t>
       </w:r>
       <w:r>
         <w:rPr>
@@ -1318,11 +1388,539 @@
     </w:p>
     <w:p>
       <w:pPr>
-        <w:rPr>
-          <w:rFonts w:eastAsiaTheme="minorEastAsia"/>
-          <w:lang w:val="es-ES"/>
-        </w:rPr>
-      </w:pPr>
+        <w:keepNext/>
+      </w:pPr>
+      <w:r>
+        <w:rPr>
+          <w:rFonts w:eastAsiaTheme="minorEastAsia"/>
+          <w:noProof/>
+        </w:rPr>
+        <w:lastRenderedPageBreak/>
+        <w:drawing>
+          <wp:inline distT="0" distB="0" distL="0" distR="0" wp14:anchorId="71420355" wp14:editId="0C86D163">
+            <wp:extent cx="5274310" cy="2572385"/>
+            <wp:effectExtent l="0" t="0" r="2540" b="0"/>
+            <wp:docPr id="1" name="图片 1"/>
+            <wp:cNvGraphicFramePr>
+              <a:graphicFrameLocks xmlns:a="http://schemas.openxmlformats.org/drawingml/2006/main" noChangeAspect="1"/>
+            </wp:cNvGraphicFramePr>
+            <a:graphic xmlns:a="http://schemas.openxmlformats.org/drawingml/2006/main">
+              <a:graphicData uri="http://schemas.openxmlformats.org/drawingml/2006/picture">
+                <pic:pic xmlns:pic="http://schemas.openxmlformats.org/drawingml/2006/picture">
+                  <pic:nvPicPr>
+                    <pic:cNvPr id="1" name="dom_example.png"/>
+                    <pic:cNvPicPr/>
+                  </pic:nvPicPr>
+                  <pic:blipFill>
+                    <a:blip r:embed="rId8">
+                      <a:extLst>
+                        <a:ext uri="{28A0092B-C50C-407E-A947-70E740481C1C}">
+                          <a14:useLocalDpi xmlns:a14="http://schemas.microsoft.com/office/drawing/2010/main" val="0"/>
+                        </a:ext>
+                      </a:extLst>
+                    </a:blip>
+                    <a:stretch>
+                      <a:fillRect/>
+                    </a:stretch>
+                  </pic:blipFill>
+                  <pic:spPr>
+                    <a:xfrm>
+                      <a:off x="0" y="0"/>
+                      <a:ext cx="5274310" cy="2572385"/>
+                    </a:xfrm>
+                    <a:prstGeom prst="rect">
+                      <a:avLst/>
+                    </a:prstGeom>
+                  </pic:spPr>
+                </pic:pic>
+              </a:graphicData>
+            </a:graphic>
+          </wp:inline>
+        </w:drawing>
+      </w:r>
+    </w:p>
+    <w:p>
+      <w:pPr>
+        <w:pStyle w:val="a7"/>
+        <w:jc w:val="center"/>
+        <w:rPr>
+          <w:lang w:val="es-ES"/>
+        </w:rPr>
+      </w:pPr>
+      <w:r>
+        <w:rPr>
+          <w:lang w:val="es-ES"/>
+        </w:rPr>
+        <w:t xml:space="preserve">Figura </w:t>
+      </w:r>
+      <w:r>
+        <w:fldChar w:fldCharType="begin"/>
+      </w:r>
+      <w:r>
+        <w:rPr>
+          <w:lang w:val="es-ES"/>
+        </w:rPr>
+        <w:instrText xml:space="preserve"> SEQ Figura \* ARABIC </w:instrText>
+      </w:r>
+      <w:r>
+        <w:fldChar w:fldCharType="separate"/>
+      </w:r>
+      <w:r>
+        <w:rPr>
+          <w:noProof/>
+          <w:lang w:val="es-ES"/>
+        </w:rPr>
+        <w:t>1</w:t>
+      </w:r>
+      <w:r>
+        <w:fldChar w:fldCharType="end"/>
+      </w:r>
+      <w:r>
+        <w:rPr>
+          <w:lang w:val="es-ES"/>
+        </w:rPr>
+        <w:t>. Código HTML e interfaz de usuario.</w:t>
+      </w:r>
+    </w:p>
+    <w:p>
+      <w:pPr>
+        <w:rPr>
+          <w:rFonts w:eastAsiaTheme="minorEastAsia"/>
+          <w:lang w:val="es-ES"/>
+        </w:rPr>
+      </w:pPr>
+      <w:r>
+        <w:rPr>
+          <w:rFonts w:eastAsiaTheme="minorEastAsia" w:hint="eastAsia"/>
+          <w:lang w:val="es-ES"/>
+        </w:rPr>
+        <w:t>En</w:t>
+      </w:r>
+      <w:r>
+        <w:rPr>
+          <w:rFonts w:eastAsiaTheme="minorEastAsia" w:hint="eastAsia"/>
+          <w:lang w:val="es-ES"/>
+        </w:rPr>
+        <w:t xml:space="preserve"> la figura 1, se presenta el </w:t>
+      </w:r>
+      <w:r>
+        <w:rPr>
+          <w:rFonts w:eastAsiaTheme="minorEastAsia"/>
+          <w:lang w:val="es-ES"/>
+        </w:rPr>
+        <w:t>código</w:t>
+      </w:r>
+      <w:r>
+        <w:rPr>
+          <w:rFonts w:eastAsiaTheme="minorEastAsia" w:hint="eastAsia"/>
+          <w:lang w:val="es-ES"/>
+        </w:rPr>
+        <w:t xml:space="preserve"> </w:t>
+      </w:r>
+      <w:r>
+        <w:rPr>
+          <w:rFonts w:eastAsiaTheme="minorEastAsia"/>
+          <w:lang w:val="es-ES"/>
+        </w:rPr>
+        <w:t>de un documento</w:t>
+      </w:r>
+      <w:r>
+        <w:rPr>
+          <w:rFonts w:eastAsiaTheme="minorEastAsia" w:hint="eastAsia"/>
+          <w:lang w:val="es-ES"/>
+        </w:rPr>
+        <w:t xml:space="preserve"> </w:t>
+      </w:r>
+      <w:r>
+        <w:rPr>
+          <w:rFonts w:eastAsiaTheme="minorEastAsia"/>
+          <w:lang w:val="es-ES"/>
+        </w:rPr>
+        <w:t xml:space="preserve">HTML para la maquetación de una página web </w:t>
+      </w:r>
+      <w:r>
+        <w:rPr>
+          <w:rFonts w:eastAsiaTheme="minorEastAsia"/>
+          <w:lang w:val="es-ES"/>
+        </w:rPr>
+        <w:t>muy simple como</w:t>
+      </w:r>
+      <w:r>
+        <w:rPr>
+          <w:rFonts w:eastAsiaTheme="minorEastAsia"/>
+          <w:lang w:val="es-ES"/>
+        </w:rPr>
+        <w:t xml:space="preserve"> ejemplo</w:t>
+      </w:r>
+      <w:r>
+        <w:rPr>
+          <w:rFonts w:eastAsiaTheme="minorEastAsia"/>
+          <w:lang w:val="es-ES"/>
+        </w:rPr>
+        <w:t>, el lado derech</w:t>
+      </w:r>
+      <w:r>
+        <w:rPr>
+          <w:rFonts w:eastAsiaTheme="minorEastAsia"/>
+          <w:lang w:val="es-ES"/>
+        </w:rPr>
+        <w:t xml:space="preserve">o es la interfaz de usuario (UI) </w:t>
+      </w:r>
+      <w:r>
+        <w:rPr>
+          <w:rFonts w:eastAsiaTheme="minorEastAsia"/>
+          <w:lang w:val="es-ES"/>
+        </w:rPr>
+        <w:t xml:space="preserve">que </w:t>
+      </w:r>
+      <w:r>
+        <w:rPr>
+          <w:rFonts w:eastAsiaTheme="minorEastAsia"/>
+          <w:lang w:val="es-ES"/>
+        </w:rPr>
+        <w:t>se presenta en el navegador web. S</w:t>
+      </w:r>
+      <w:r>
+        <w:rPr>
+          <w:rFonts w:eastAsiaTheme="minorEastAsia"/>
+          <w:lang w:val="es-ES"/>
+        </w:rPr>
+        <w:t xml:space="preserve">e puede ver en el texto de título de la página </w:t>
+      </w:r>
+      <w:r>
+        <w:rPr>
+          <w:rFonts w:eastAsiaTheme="minorEastAsia"/>
+          <w:lang w:val="es-ES"/>
+        </w:rPr>
+        <w:t>“El tí</w:t>
+      </w:r>
+      <w:proofErr w:type="spellStart"/>
+      <w:r>
+        <w:rPr>
+          <w:rFonts w:eastAsiaTheme="minorEastAsia"/>
+          <w:lang w:val="es-ES"/>
+        </w:rPr>
+        <w:t>tulo</w:t>
+      </w:r>
+      <w:proofErr w:type="spellEnd"/>
+      <w:r>
+        <w:rPr>
+          <w:rFonts w:eastAsiaTheme="minorEastAsia"/>
+          <w:lang w:val="es-ES"/>
+        </w:rPr>
+        <w:t xml:space="preserve">” dentro de las etiquetas </w:t>
+      </w:r>
+      <w:r>
+        <w:rPr>
+          <w:rFonts w:eastAsiaTheme="minorEastAsia"/>
+          <w:lang w:val="es-ES"/>
+        </w:rPr>
+        <w:t xml:space="preserve">del elemento </w:t>
+      </w:r>
+      <w:r>
+        <w:rPr>
+          <w:rFonts w:eastAsiaTheme="minorEastAsia"/>
+          <w:lang w:val="es-ES"/>
+        </w:rPr>
+        <w:t>&lt;</w:t>
+      </w:r>
+      <w:proofErr w:type="spellStart"/>
+      <w:r>
+        <w:rPr>
+          <w:rFonts w:eastAsiaTheme="minorEastAsia"/>
+          <w:lang w:val="es-ES"/>
+        </w:rPr>
+        <w:t>title</w:t>
+      </w:r>
+      <w:proofErr w:type="spellEnd"/>
+      <w:r>
+        <w:rPr>
+          <w:rFonts w:eastAsiaTheme="minorEastAsia"/>
+          <w:lang w:val="es-ES"/>
+        </w:rPr>
+        <w:t xml:space="preserve">&gt; se presenta en la pestaña de la parte arriba del navegador, </w:t>
+      </w:r>
+      <w:r>
+        <w:rPr>
+          <w:rFonts w:eastAsiaTheme="minorEastAsia"/>
+          <w:lang w:val="es-ES"/>
+        </w:rPr>
+        <w:t>de la misma manera, el texto del</w:t>
+      </w:r>
+      <w:r>
+        <w:rPr>
+          <w:rFonts w:eastAsiaTheme="minorEastAsia"/>
+          <w:lang w:val="es-ES"/>
+        </w:rPr>
+        <w:t xml:space="preserve"> encabeza</w:t>
+      </w:r>
+      <w:r>
+        <w:rPr>
+          <w:rFonts w:eastAsiaTheme="minorEastAsia"/>
+          <w:lang w:val="es-ES"/>
+        </w:rPr>
+        <w:t xml:space="preserve">do y la enlace de las etiquetas del elemento &lt;h1&gt; y el &lt;a&gt; también se muestra en la parte principal del navegador con distintas apariencias, o </w:t>
+      </w:r>
+      <w:r>
+        <w:rPr>
+          <w:rFonts w:eastAsiaTheme="minorEastAsia"/>
+          <w:lang w:val="es-ES"/>
+        </w:rPr>
+        <w:t xml:space="preserve">sea, </w:t>
+      </w:r>
+      <w:r>
+        <w:rPr>
+          <w:rFonts w:eastAsiaTheme="minorEastAsia"/>
+          <w:lang w:val="es-ES"/>
+        </w:rPr>
+        <w:t xml:space="preserve">con </w:t>
+      </w:r>
+      <w:r>
+        <w:rPr>
+          <w:rFonts w:eastAsiaTheme="minorEastAsia"/>
+          <w:lang w:val="es-ES"/>
+        </w:rPr>
+        <w:t xml:space="preserve">interfaz diferente. </w:t>
+      </w:r>
+    </w:p>
+    <w:p>
+      <w:pPr>
+        <w:rPr>
+          <w:rFonts w:eastAsiaTheme="minorEastAsia"/>
+          <w:lang w:val="es-ES"/>
+        </w:rPr>
+      </w:pPr>
+      <w:r>
+        <w:rPr>
+          <w:rFonts w:eastAsiaTheme="minorEastAsia"/>
+          <w:lang w:val="es-ES"/>
+        </w:rPr>
+        <w:t xml:space="preserve">En el caso del elemento &lt;meta&gt;, es para añadir metadatos al documento HTML, datos para describir brevemente </w:t>
+      </w:r>
+      <w:r>
+        <w:rPr>
+          <w:rFonts w:eastAsiaTheme="minorEastAsia"/>
+          <w:lang w:val="es-ES"/>
+        </w:rPr>
+        <w:t>el contenido de la página, las palabras claves, el autor, etc. El metadato no se presenta en la UI, pero puede ser usado por los navegadores a la hora de presentar el contenido de la página. El funci</w:t>
+      </w:r>
+      <w:r>
+        <w:rPr>
+          <w:rFonts w:eastAsiaTheme="minorEastAsia"/>
+          <w:lang w:val="es-ES"/>
+        </w:rPr>
+        <w:t>onamiento de este elemento normalmente</w:t>
+      </w:r>
+      <w:r>
+        <w:rPr>
+          <w:rFonts w:eastAsiaTheme="minorEastAsia"/>
+          <w:lang w:val="es-ES"/>
+        </w:rPr>
+        <w:t xml:space="preserve"> acompaña con unos atributos para proporcionar información </w:t>
+      </w:r>
+      <w:r>
+        <w:rPr>
+          <w:rFonts w:eastAsiaTheme="minorEastAsia"/>
+          <w:lang w:val="es-ES"/>
+        </w:rPr>
+        <w:t>adicional</w:t>
+      </w:r>
+      <w:r>
+        <w:rPr>
+          <w:rFonts w:eastAsiaTheme="minorEastAsia"/>
+          <w:lang w:val="es-ES"/>
+        </w:rPr>
+        <w:t xml:space="preserve">, </w:t>
+      </w:r>
+      <w:r>
+        <w:rPr>
+          <w:rFonts w:eastAsiaTheme="minorEastAsia"/>
+          <w:lang w:val="es-ES"/>
+        </w:rPr>
+        <w:t>en general vienen en pares nombre/valor como: nombre: “valor”</w:t>
+      </w:r>
+      <w:r>
+        <w:rPr>
+          <w:rFonts w:eastAsiaTheme="minorEastAsia"/>
+          <w:lang w:val="es-ES"/>
+        </w:rPr>
+        <w:t>. En el ejemplo</w:t>
+      </w:r>
+      <w:r>
+        <w:rPr>
+          <w:rFonts w:eastAsiaTheme="minorEastAsia"/>
+          <w:lang w:val="es-ES"/>
+        </w:rPr>
+        <w:t>, el elemento &lt;meta&gt; lleva un atributo “</w:t>
+      </w:r>
+      <w:proofErr w:type="spellStart"/>
+      <w:r>
+        <w:rPr>
+          <w:rFonts w:eastAsiaTheme="minorEastAsia"/>
+          <w:lang w:val="es-ES"/>
+        </w:rPr>
+        <w:t>charset</w:t>
+      </w:r>
+      <w:proofErr w:type="spellEnd"/>
+      <w:r>
+        <w:rPr>
+          <w:rFonts w:eastAsiaTheme="minorEastAsia"/>
+          <w:lang w:val="es-ES"/>
+        </w:rPr>
+        <w:t xml:space="preserve">”, conjunto de caracteres, que representa el tipo de estándar de codificación de caracteres, lo asignamos un valor: “UTF-8”, </w:t>
+      </w:r>
+      <w:r>
+        <w:rPr>
+          <w:lang w:val="es-ES"/>
+        </w:rPr>
+        <w:t>UTF-8 (</w:t>
+      </w:r>
+      <w:r>
+        <w:rPr>
+          <w:lang w:val="es-ES"/>
+        </w:rPr>
+        <w:t xml:space="preserve">o </w:t>
+      </w:r>
+      <w:r>
+        <w:rPr>
+          <w:lang w:val="es-ES"/>
+        </w:rPr>
+        <w:t>Unicode) cubre casi todos los caracteres y símbolos en el mundo.</w:t>
+      </w:r>
+      <w:r>
+        <w:rPr>
+          <w:rFonts w:eastAsiaTheme="minorEastAsia"/>
+          <w:lang w:val="es-ES"/>
+        </w:rPr>
+        <w:t xml:space="preserve"> </w:t>
+      </w:r>
+      <w:r>
+        <w:rPr>
+          <w:rFonts w:eastAsiaTheme="minorEastAsia"/>
+          <w:lang w:val="es-ES"/>
+        </w:rPr>
+        <w:lastRenderedPageBreak/>
+        <w:t>Básicamente lo hemos hecho para comunicar al navegar que presenta también caracteres fuera del idioma de inglés, como el acento en el texto “El título”. El elemento &lt;a&gt; también lleva un atributo “</w:t>
+      </w:r>
+      <w:proofErr w:type="spellStart"/>
+      <w:r>
+        <w:rPr>
+          <w:rFonts w:eastAsiaTheme="minorEastAsia"/>
+          <w:lang w:val="es-ES"/>
+        </w:rPr>
+        <w:t>href</w:t>
+      </w:r>
+      <w:proofErr w:type="spellEnd"/>
+      <w:r>
+        <w:rPr>
+          <w:rFonts w:eastAsiaTheme="minorEastAsia"/>
+          <w:lang w:val="es-ES"/>
+        </w:rPr>
+        <w:t xml:space="preserve">” para indicar la dirección que va dirigir la enlace, </w:t>
+      </w:r>
+      <w:r>
+        <w:rPr>
+          <w:rFonts w:eastAsiaTheme="minorEastAsia"/>
+          <w:lang w:val="es-ES"/>
+        </w:rPr>
+        <w:t xml:space="preserve">en el ejemplo, asignamos un valor “#” para enlazar a la propia página. </w:t>
+      </w:r>
+    </w:p>
+    <w:p>
+      <w:pPr>
+        <w:keepNext/>
+      </w:pPr>
+      <w:r>
+        <w:rPr>
+          <w:rFonts w:eastAsiaTheme="minorEastAsia" w:hint="eastAsia"/>
+          <w:noProof/>
+        </w:rPr>
+        <w:drawing>
+          <wp:inline distT="0" distB="0" distL="0" distR="0" wp14:anchorId="729D354F" wp14:editId="14130001">
+            <wp:extent cx="5274310" cy="3812540"/>
+            <wp:effectExtent l="0" t="0" r="2540" b="0"/>
+            <wp:docPr id="2" name="图片 2"/>
+            <wp:cNvGraphicFramePr>
+              <a:graphicFrameLocks xmlns:a="http://schemas.openxmlformats.org/drawingml/2006/main" noChangeAspect="1"/>
+            </wp:cNvGraphicFramePr>
+            <a:graphic xmlns:a="http://schemas.openxmlformats.org/drawingml/2006/main">
+              <a:graphicData uri="http://schemas.openxmlformats.org/drawingml/2006/picture">
+                <pic:pic xmlns:pic="http://schemas.openxmlformats.org/drawingml/2006/picture">
+                  <pic:nvPicPr>
+                    <pic:cNvPr id="2" name="dom_tree.png"/>
+                    <pic:cNvPicPr/>
+                  </pic:nvPicPr>
+                  <pic:blipFill>
+                    <a:blip r:embed="rId9">
+                      <a:extLst>
+                        <a:ext uri="{28A0092B-C50C-407E-A947-70E740481C1C}">
+                          <a14:useLocalDpi xmlns:a14="http://schemas.microsoft.com/office/drawing/2010/main" val="0"/>
+                        </a:ext>
+                      </a:extLst>
+                    </a:blip>
+                    <a:stretch>
+                      <a:fillRect/>
+                    </a:stretch>
+                  </pic:blipFill>
+                  <pic:spPr>
+                    <a:xfrm>
+                      <a:off x="0" y="0"/>
+                      <a:ext cx="5274310" cy="3812540"/>
+                    </a:xfrm>
+                    <a:prstGeom prst="rect">
+                      <a:avLst/>
+                    </a:prstGeom>
+                  </pic:spPr>
+                </pic:pic>
+              </a:graphicData>
+            </a:graphic>
+          </wp:inline>
+        </w:drawing>
+      </w:r>
+    </w:p>
+    <w:p>
+      <w:pPr>
+        <w:pStyle w:val="a7"/>
+        <w:jc w:val="center"/>
+        <w:rPr>
+          <w:rFonts w:eastAsiaTheme="minorEastAsia" w:hint="eastAsia"/>
+          <w:lang w:val="es-ES"/>
+        </w:rPr>
+      </w:pPr>
+      <w:r>
+        <w:rPr>
+          <w:lang w:val="es-ES"/>
+        </w:rPr>
+        <w:t xml:space="preserve">Figura </w:t>
+      </w:r>
+      <w:r>
+        <w:fldChar w:fldCharType="begin"/>
+      </w:r>
+      <w:r>
+        <w:rPr>
+          <w:lang w:val="es-ES"/>
+        </w:rPr>
+        <w:instrText xml:space="preserve"> SEQ Figura \* ARABIC </w:instrText>
+      </w:r>
+      <w:r>
+        <w:fldChar w:fldCharType="separate"/>
+      </w:r>
+      <w:r>
+        <w:rPr>
+          <w:noProof/>
+          <w:lang w:val="es-ES"/>
+        </w:rPr>
+        <w:t>2</w:t>
+      </w:r>
+      <w:r>
+        <w:fldChar w:fldCharType="end"/>
+      </w:r>
+      <w:r>
+        <w:rPr>
+          <w:lang w:val="es-ES"/>
+        </w:rPr>
+        <w:t>. El árbol de DOM del documento HTML de ejemplo</w:t>
+      </w:r>
       <w:bookmarkStart w:id="1" w:name="_GoBack"/>
       <w:bookmarkEnd w:id="1"/>
     </w:p>
@@ -1571,6 +2169,9 @@
     <w:p>
       <w:pPr>
         <w:pStyle w:val="a3"/>
+        <w:rPr>
+          <w:lang w:val="es-ES"/>
+        </w:rPr>
       </w:pPr>
       <w:r>
         <w:rPr>
@@ -1579,35 +2180,53 @@
         <w:footnoteRef/>
       </w:r>
       <w:r>
+        <w:rPr>
+          <w:lang w:val="es-ES"/>
+        </w:rPr>
+        <w:t xml:space="preserve"> “HTML DOM </w:t>
+      </w:r>
+      <w:proofErr w:type="spellStart"/>
+      <w:r>
+        <w:rPr>
+          <w:lang w:val="es-ES"/>
+        </w:rPr>
+        <w:t>Document</w:t>
+      </w:r>
+      <w:proofErr w:type="spellEnd"/>
+      <w:r>
+        <w:rPr>
+          <w:lang w:val="es-ES"/>
+        </w:rPr>
         <w:t xml:space="preserve"> </w:t>
       </w:r>
-      <w:r>
-        <w:t>“HTML DOM Docum</w:t>
-      </w:r>
-      <w:r>
-        <w:t xml:space="preserve">ent Objects,” 4 de </w:t>
-      </w:r>
       <w:proofErr w:type="spellStart"/>
       <w:r>
-        <w:t>enero</w:t>
+        <w:rPr>
+          <w:lang w:val="es-ES"/>
+        </w:rPr>
+        <w:t>Objects</w:t>
       </w:r>
       <w:proofErr w:type="spellEnd"/>
       <w:r>
-        <w:t xml:space="preserve">, 2018, </w:t>
+        <w:rPr>
+          <w:lang w:val="es-ES"/>
+        </w:rPr>
+        <w:t xml:space="preserve">,” 4 de enero, 2018, </w:t>
       </w:r>
       <w:hyperlink r:id="rId4" w:history="1">
         <w:r>
           <w:rPr>
             <w:rStyle w:val="a5"/>
+            <w:lang w:val="es-ES"/>
           </w:rPr>
           <w:t>https://www.w3schools.com/jsref/dom_obj_document.asp</w:t>
         </w:r>
       </w:hyperlink>
       <w:r>
-        <w:t>.</w:t>
-      </w:r>
-      <w:r>
-        <w:t xml:space="preserve"> </w:t>
+        <w:rPr>
+          <w:lang w:val="es-ES"/>
+        </w:rPr>
+        <w:t xml:space="preserve">. </w:t>
       </w:r>
     </w:p>
   </w:footnote>
@@ -1616,7 +2235,8 @@
       <w:pPr>
         <w:pStyle w:val="a3"/>
         <w:rPr>
-          <w:rFonts w:eastAsiaTheme="minorEastAsia" w:hint="eastAsia"/>
+          <w:rFonts w:eastAsiaTheme="minorEastAsia"/>
+          <w:lang w:val="es-ES"/>
         </w:rPr>
       </w:pPr>
       <w:r>
@@ -1626,35 +2246,81 @@
         <w:footnoteRef/>
       </w:r>
       <w:r>
+        <w:rPr>
+          <w:lang w:val="es-ES"/>
+        </w:rPr>
+        <w:t xml:space="preserve"> “</w:t>
+      </w:r>
+      <w:proofErr w:type="spellStart"/>
+      <w:r>
+        <w:rPr>
+          <w:lang w:val="es-ES"/>
+        </w:rPr>
+        <w:t>Binary</w:t>
+      </w:r>
+      <w:proofErr w:type="spellEnd"/>
+      <w:r>
+        <w:rPr>
+          <w:lang w:val="es-ES"/>
+        </w:rPr>
         <w:t xml:space="preserve"> </w:t>
       </w:r>
-      <w:r>
-        <w:t>“Binary Trees, Data Structures and</w:t>
-      </w:r>
-      <w:r>
-        <w:t xml:space="preserve"> Algorithms,” 9 de </w:t>
-      </w:r>
       <w:proofErr w:type="spellStart"/>
       <w:r>
-        <w:t>enero</w:t>
+        <w:rPr>
+          <w:lang w:val="es-ES"/>
+        </w:rPr>
+        <w:t>Trees</w:t>
       </w:r>
       <w:proofErr w:type="spellEnd"/>
       <w:r>
-        <w:t xml:space="preserve">, 2018, </w:t>
+        <w:rPr>
+          <w:lang w:val="es-ES"/>
+        </w:rPr>
+        <w:t xml:space="preserve">, Data </w:t>
+      </w:r>
+      <w:proofErr w:type="spellStart"/>
+      <w:r>
+        <w:rPr>
+          <w:lang w:val="es-ES"/>
+        </w:rPr>
+        <w:t>Structures</w:t>
+      </w:r>
+      <w:proofErr w:type="spellEnd"/>
+      <w:r>
+        <w:rPr>
+          <w:lang w:val="es-ES"/>
+        </w:rPr>
+        <w:t xml:space="preserve"> and </w:t>
+      </w:r>
+      <w:proofErr w:type="spellStart"/>
+      <w:r>
+        <w:rPr>
+          <w:lang w:val="es-ES"/>
+        </w:rPr>
+        <w:t>Algorithms</w:t>
+      </w:r>
+      <w:proofErr w:type="spellEnd"/>
+      <w:r>
+        <w:rPr>
+          <w:lang w:val="es-ES"/>
+        </w:rPr>
+        <w:t xml:space="preserve">,” 9 de enero, 2018, </w:t>
       </w:r>
       <w:hyperlink r:id="rId5" w:history="1">
         <w:r>
           <w:rPr>
             <w:rStyle w:val="a5"/>
+            <w:lang w:val="es-ES"/>
           </w:rPr>
           <w:t>http://www.allisons.org/ll/AlgDS/Tree/</w:t>
         </w:r>
       </w:hyperlink>
       <w:r>
-        <w:t>.</w:t>
-      </w:r>
-      <w:r>
-        <w:t xml:space="preserve"> </w:t>
+        <w:rPr>
+          <w:lang w:val="es-ES"/>
+        </w:rPr>
+        <w:t xml:space="preserve">. </w:t>
       </w:r>
     </w:p>
   </w:footnote>
@@ -2398,6 +3064,20 @@
       <w:szCs w:val="28"/>
     </w:rPr>
   </w:style>
+  <w:style w:type="paragraph" w:styleId="a7">
+    <w:name w:val="caption"/>
+    <w:basedOn w:val="a"/>
+    <w:next w:val="a"/>
+    <w:uiPriority w:val="35"/>
+    <w:unhideWhenUsed/>
+    <w:qFormat/>
+    <w:rsid w:val="00041BD3"/>
+    <w:rPr>
+      <w:rFonts w:asciiTheme="majorHAnsi" w:eastAsia="黑体" w:hAnsiTheme="majorHAnsi" w:cstheme="majorBidi"/>
+      <w:sz w:val="20"/>
+      <w:szCs w:val="20"/>
+    </w:rPr>
+  </w:style>
 </w:styles>
 </file>
 
@@ -2667,7 +3347,7 @@
 </file>
 
 <file path=customXml/itemProps1.xml><?xml version="1.0" encoding="utf-8"?>
-<ds:datastoreItem xmlns:ds="http://schemas.openxmlformats.org/officeDocument/2006/customXml" ds:itemID="{1AFBF368-D37B-4A77-8FB3-A7AEC3C52258}">
+<ds:datastoreItem xmlns:ds="http://schemas.openxmlformats.org/officeDocument/2006/customXml" ds:itemID="{6E35B949-0909-4A7F-BE12-C85480E8BA80}">
   <ds:schemaRefs>
     <ds:schemaRef ds:uri="http://schemas.openxmlformats.org/officeDocument/2006/bibliography"/>
   </ds:schemaRefs>

</xml_diff>

<commit_message>
updating DOM tree demonstration
</commit_message>
<xml_diff>
--- a/主题/AOM.docx
+++ b/主题/AOM.docx
@@ -1082,7 +1082,7 @@
     <w:p>
       <w:pPr>
         <w:rPr>
-          <w:rFonts w:eastAsiaTheme="minorEastAsia"/>
+          <w:rFonts w:eastAsiaTheme="minorEastAsia" w:hint="eastAsia"/>
           <w:lang w:val="es-ES"/>
         </w:rPr>
       </w:pPr>
@@ -1386,9 +1386,67 @@
         </w:rPr>
         <w:t>árbol de DOM.</w:t>
       </w:r>
+      <w:r>
+        <w:rPr>
+          <w:rFonts w:eastAsiaTheme="minorEastAsia" w:hint="eastAsia"/>
+          <w:lang w:val="es-ES"/>
+        </w:rPr>
+        <w:t xml:space="preserve"> </w:t>
+      </w:r>
+      <w:r>
+        <w:rPr>
+          <w:rFonts w:eastAsiaTheme="minorEastAsia" w:hint="eastAsia"/>
+          <w:lang w:val="es-ES"/>
+        </w:rPr>
+        <w:t>R</w:t>
+      </w:r>
+      <w:r>
+        <w:rPr>
+          <w:rFonts w:eastAsiaTheme="minorEastAsia"/>
+          <w:lang w:val="es-ES"/>
+        </w:rPr>
+        <w:t xml:space="preserve">ealmente hay más tipología de nodos en DOM, puede consultar </w:t>
+      </w:r>
+      <w:r>
+        <w:rPr>
+          <w:rFonts w:eastAsiaTheme="minorEastAsia"/>
+          <w:lang w:val="es-ES"/>
+        </w:rPr>
+        <w:t>en el estándar de</w:t>
+      </w:r>
+      <w:r>
+        <w:rPr>
+          <w:rFonts w:eastAsiaTheme="minorEastAsia"/>
+          <w:lang w:val="es-ES"/>
+        </w:rPr>
+        <w:t xml:space="preserve"> DOM publicado en la web de W3C</w:t>
+      </w:r>
+      <w:r>
+        <w:rPr>
+          <w:rStyle w:val="a4"/>
+          <w:rFonts w:eastAsiaTheme="minorEastAsia"/>
+          <w:lang w:val="es-ES"/>
+        </w:rPr>
+        <w:footnoteReference w:id="6"/>
+      </w:r>
+      <w:r>
+        <w:rPr>
+          <w:rFonts w:eastAsiaTheme="minorEastAsia"/>
+          <w:lang w:val="es-ES"/>
+        </w:rPr>
+        <w:t>, en el ejemplo por motivo de simplificar la explicación solo usan los tres primeros.</w:t>
+      </w:r>
     </w:p>
     <w:p>
       <w:pPr>
+        <w:rPr>
+          <w:rFonts w:eastAsiaTheme="minorEastAsia"/>
+          <w:lang w:val="es-ES"/>
+        </w:rPr>
+      </w:pPr>
+    </w:p>
+    <w:p>
+      <w:pPr>
         <w:keepNext/>
         <w:rPr>
           <w:lang w:val="es-ES"/>
@@ -1398,7 +1456,6 @@
         <w:rPr>
           <w:noProof/>
         </w:rPr>
-        <w:lastRenderedPageBreak/>
         <w:drawing>
           <wp:inline distT="0" distB="0" distL="0" distR="0">
             <wp:extent cx="5274310" cy="2572385"/>
@@ -1546,14 +1603,14 @@
           <w:rFonts w:eastAsiaTheme="minorEastAsia"/>
           <w:lang w:val="es-ES"/>
         </w:rPr>
-        <w:t>muy simple como</w:t>
-      </w:r>
-      <w:r>
-        <w:rPr>
-          <w:rFonts w:eastAsiaTheme="minorEastAsia"/>
-          <w:lang w:val="es-ES"/>
-        </w:rPr>
-        <w:t xml:space="preserve"> ejemplo</w:t>
+        <w:t xml:space="preserve">muy simple de </w:t>
+      </w:r>
+      <w:r>
+        <w:rPr>
+          <w:rFonts w:eastAsiaTheme="minorEastAsia"/>
+          <w:lang w:val="es-ES"/>
+        </w:rPr>
+        <w:t>ejemplo</w:t>
       </w:r>
       <w:r>
         <w:rPr>
@@ -1782,7 +1839,15 @@
           <w:rFonts w:eastAsiaTheme="minorEastAsia"/>
           <w:lang w:val="es-ES"/>
         </w:rPr>
-        <w:t xml:space="preserve">”, conjunto de caracteres, que representa el tipo de estándar de codificación de caracteres, lo asignamos un valor: “UTF-8”, </w:t>
+        <w:t xml:space="preserve">”, conjunto de caracteres, que representa el tipo de estándar de </w:t>
+      </w:r>
+      <w:r>
+        <w:rPr>
+          <w:rFonts w:eastAsiaTheme="minorEastAsia"/>
+          <w:lang w:val="es-ES"/>
+        </w:rPr>
+        <w:lastRenderedPageBreak/>
+        <w:t xml:space="preserve">codificación de caracteres, lo asignamos un valor: “UTF-8”, </w:t>
       </w:r>
       <w:r>
         <w:rPr>
@@ -1814,7 +1879,6 @@
           <w:rFonts w:eastAsiaTheme="minorEastAsia"/>
           <w:lang w:val="es-ES"/>
         </w:rPr>
-        <w:lastRenderedPageBreak/>
         <w:t>hecho para informar al navegador</w:t>
       </w:r>
       <w:r>
@@ -1937,7 +2001,7 @@
         </w:rPr>
         <w:drawing>
           <wp:inline distT="0" distB="0" distL="0" distR="0" wp14:anchorId="729D354F" wp14:editId="14130001">
-            <wp:extent cx="5274310" cy="3812540"/>
+            <wp:extent cx="5274310" cy="3812347"/>
             <wp:effectExtent l="0" t="0" r="2540" b="0"/>
             <wp:docPr id="2" name="图片 2"/>
             <wp:cNvGraphicFramePr>
@@ -1965,7 +2029,7 @@
                   <pic:spPr>
                     <a:xfrm>
                       <a:off x="0" y="0"/>
-                      <a:ext cx="5274310" cy="3812540"/>
+                      <a:ext cx="5274310" cy="3812347"/>
                     </a:xfrm>
                     <a:prstGeom prst="rect">
                       <a:avLst/>
@@ -2028,6 +2092,516 @@
           <w:lang w:val="es-ES"/>
         </w:rPr>
       </w:pPr>
+      <w:r>
+        <w:rPr>
+          <w:rFonts w:eastAsiaTheme="minorEastAsia" w:hint="eastAsia"/>
+          <w:lang w:val="es-ES"/>
+        </w:rPr>
+        <w:t xml:space="preserve">Con el </w:t>
+      </w:r>
+      <w:r>
+        <w:rPr>
+          <w:rFonts w:eastAsiaTheme="minorEastAsia"/>
+          <w:lang w:val="es-ES"/>
+        </w:rPr>
+        <w:t>árbol</w:t>
+      </w:r>
+      <w:r>
+        <w:rPr>
+          <w:rFonts w:eastAsiaTheme="minorEastAsia" w:hint="eastAsia"/>
+          <w:lang w:val="es-ES"/>
+        </w:rPr>
+        <w:t xml:space="preserve">, los objetos nodos y la </w:t>
+      </w:r>
+      <w:r>
+        <w:rPr>
+          <w:rFonts w:eastAsiaTheme="minorEastAsia"/>
+          <w:lang w:val="es-ES"/>
+        </w:rPr>
+        <w:t>relación</w:t>
+      </w:r>
+      <w:r>
+        <w:rPr>
+          <w:rFonts w:eastAsiaTheme="minorEastAsia" w:hint="eastAsia"/>
+          <w:lang w:val="es-ES"/>
+        </w:rPr>
+        <w:t xml:space="preserve"> </w:t>
+      </w:r>
+      <w:r>
+        <w:rPr>
+          <w:rFonts w:eastAsiaTheme="minorEastAsia"/>
+          <w:lang w:val="es-ES"/>
+        </w:rPr>
+        <w:t xml:space="preserve">entre ellos se ve muy claro a la vez la estructura del documento: con el documento HTML como el nodo de origen, </w:t>
+      </w:r>
+      <w:r>
+        <w:rPr>
+          <w:rFonts w:eastAsiaTheme="minorEastAsia"/>
+          <w:lang w:val="es-ES"/>
+        </w:rPr>
+        <w:t>surgen varios nodos</w:t>
+      </w:r>
+      <w:r>
+        <w:rPr>
+          <w:rFonts w:eastAsiaTheme="minorEastAsia"/>
+          <w:lang w:val="es-ES"/>
+        </w:rPr>
+        <w:t xml:space="preserve"> </w:t>
+      </w:r>
+      <w:r>
+        <w:rPr>
+          <w:rFonts w:eastAsiaTheme="minorEastAsia"/>
+          <w:lang w:val="es-ES"/>
+        </w:rPr>
+        <w:t>con propiedad e interfaz diferente, como los tres principales mencionamos antes:</w:t>
+      </w:r>
+    </w:p>
+    <w:p>
+      <w:pPr>
+        <w:pStyle w:val="a6"/>
+        <w:numPr>
+          <w:ilvl w:val="0"/>
+          <w:numId w:val="2"/>
+        </w:numPr>
+        <w:ind w:firstLineChars="0"/>
+        <w:rPr>
+          <w:rFonts w:eastAsiaTheme="minorEastAsia"/>
+          <w:lang w:val="es-ES"/>
+        </w:rPr>
+      </w:pPr>
+      <w:r>
+        <w:rPr>
+          <w:rFonts w:eastAsiaTheme="minorEastAsia"/>
+          <w:lang w:val="es-ES"/>
+        </w:rPr>
+        <w:lastRenderedPageBreak/>
+        <w:t>Los nodos de elemento: &lt;</w:t>
+      </w:r>
+      <w:proofErr w:type="spellStart"/>
+      <w:r>
+        <w:rPr>
+          <w:rFonts w:eastAsiaTheme="minorEastAsia"/>
+          <w:lang w:val="es-ES"/>
+        </w:rPr>
+        <w:t>html</w:t>
+      </w:r>
+      <w:proofErr w:type="spellEnd"/>
+      <w:r>
+        <w:rPr>
+          <w:rFonts w:eastAsiaTheme="minorEastAsia"/>
+          <w:lang w:val="es-ES"/>
+        </w:rPr>
+        <w:t>&gt; &lt;</w:t>
+      </w:r>
+      <w:proofErr w:type="spellStart"/>
+      <w:r>
+        <w:rPr>
+          <w:rFonts w:eastAsiaTheme="minorEastAsia"/>
+          <w:lang w:val="es-ES"/>
+        </w:rPr>
+        <w:t>body</w:t>
+      </w:r>
+      <w:proofErr w:type="spellEnd"/>
+      <w:r>
+        <w:rPr>
+          <w:rFonts w:eastAsiaTheme="minorEastAsia"/>
+          <w:lang w:val="es-ES"/>
+        </w:rPr>
+        <w:t xml:space="preserve">&gt; &lt;head&gt;, etc. </w:t>
+      </w:r>
+    </w:p>
+    <w:p>
+      <w:pPr>
+        <w:pStyle w:val="a6"/>
+        <w:numPr>
+          <w:ilvl w:val="0"/>
+          <w:numId w:val="2"/>
+        </w:numPr>
+        <w:ind w:firstLineChars="0"/>
+        <w:rPr>
+          <w:rFonts w:eastAsiaTheme="minorEastAsia"/>
+          <w:lang w:val="es-ES"/>
+        </w:rPr>
+      </w:pPr>
+      <w:r>
+        <w:rPr>
+          <w:rFonts w:eastAsiaTheme="minorEastAsia"/>
+          <w:lang w:val="es-ES"/>
+        </w:rPr>
+        <w:t xml:space="preserve">Los nodos de atributo: </w:t>
+      </w:r>
+      <w:proofErr w:type="spellStart"/>
+      <w:r>
+        <w:rPr>
+          <w:rFonts w:eastAsiaTheme="minorEastAsia"/>
+          <w:lang w:val="es-ES"/>
+        </w:rPr>
+        <w:t>charset</w:t>
+      </w:r>
+      <w:proofErr w:type="spellEnd"/>
+      <w:r>
+        <w:rPr>
+          <w:rFonts w:eastAsiaTheme="minorEastAsia"/>
+          <w:lang w:val="es-ES"/>
+        </w:rPr>
+        <w:t xml:space="preserve">, </w:t>
+      </w:r>
+      <w:proofErr w:type="spellStart"/>
+      <w:r>
+        <w:rPr>
+          <w:rFonts w:eastAsiaTheme="minorEastAsia"/>
+          <w:lang w:val="es-ES"/>
+        </w:rPr>
+        <w:t>href</w:t>
+      </w:r>
+      <w:proofErr w:type="spellEnd"/>
+      <w:r>
+        <w:rPr>
+          <w:rFonts w:eastAsiaTheme="minorEastAsia"/>
+          <w:lang w:val="es-ES"/>
+        </w:rPr>
+        <w:t>.</w:t>
+      </w:r>
+    </w:p>
+    <w:p>
+      <w:pPr>
+        <w:pStyle w:val="a6"/>
+        <w:numPr>
+          <w:ilvl w:val="0"/>
+          <w:numId w:val="2"/>
+        </w:numPr>
+        <w:ind w:firstLineChars="0"/>
+        <w:rPr>
+          <w:rFonts w:eastAsiaTheme="minorEastAsia"/>
+          <w:lang w:val="es-ES"/>
+        </w:rPr>
+      </w:pPr>
+      <w:r>
+        <w:rPr>
+          <w:rFonts w:eastAsiaTheme="minorEastAsia"/>
+          <w:lang w:val="es-ES"/>
+        </w:rPr>
+        <w:t xml:space="preserve">Los nodos de texto: </w:t>
+      </w:r>
+      <w:r>
+        <w:rPr>
+          <w:rFonts w:eastAsiaTheme="minorEastAsia"/>
+          <w:lang w:val="es-ES"/>
+        </w:rPr>
+        <w:t>“El título”, “El encabezado”, “Una enlace”.</w:t>
+      </w:r>
+    </w:p>
+    <w:p>
+      <w:pPr>
+        <w:rPr>
+          <w:rFonts w:eastAsiaTheme="minorEastAsia"/>
+          <w:lang w:val="es-ES"/>
+        </w:rPr>
+      </w:pPr>
+      <w:r>
+        <w:rPr>
+          <w:rFonts w:eastAsiaTheme="minorEastAsia" w:hint="eastAsia"/>
+          <w:lang w:val="es-ES"/>
+        </w:rPr>
+        <w:t>Adem</w:t>
+      </w:r>
+      <w:r>
+        <w:rPr>
+          <w:rFonts w:eastAsiaTheme="minorEastAsia"/>
+          <w:lang w:val="es-ES"/>
+        </w:rPr>
+        <w:t>ás se muestra una estructura jerárquica entre ellos, el elemento &lt;</w:t>
+      </w:r>
+      <w:proofErr w:type="spellStart"/>
+      <w:r>
+        <w:rPr>
+          <w:rFonts w:eastAsiaTheme="minorEastAsia"/>
+          <w:lang w:val="es-ES"/>
+        </w:rPr>
+        <w:t>html</w:t>
+      </w:r>
+      <w:proofErr w:type="spellEnd"/>
+      <w:r>
+        <w:rPr>
+          <w:rFonts w:eastAsiaTheme="minorEastAsia"/>
+          <w:lang w:val="es-ES"/>
+        </w:rPr>
+        <w:t xml:space="preserve">&gt; es el padre de todos sus hijos, </w:t>
+      </w:r>
+      <w:r>
+        <w:rPr>
+          <w:rFonts w:eastAsiaTheme="minorEastAsia"/>
+          <w:lang w:val="es-ES"/>
+        </w:rPr>
+        <w:t xml:space="preserve">como </w:t>
+      </w:r>
+      <w:r>
+        <w:rPr>
+          <w:rFonts w:eastAsiaTheme="minorEastAsia"/>
+          <w:lang w:val="es-ES"/>
+        </w:rPr>
+        <w:t xml:space="preserve">los elementos </w:t>
+      </w:r>
+      <w:r>
+        <w:rPr>
+          <w:rFonts w:eastAsiaTheme="minorEastAsia"/>
+          <w:lang w:val="es-ES"/>
+        </w:rPr>
+        <w:t>&lt;</w:t>
+      </w:r>
+      <w:proofErr w:type="spellStart"/>
+      <w:r>
+        <w:rPr>
+          <w:rFonts w:eastAsiaTheme="minorEastAsia"/>
+          <w:lang w:val="es-ES"/>
+        </w:rPr>
+        <w:t>body</w:t>
+      </w:r>
+      <w:proofErr w:type="spellEnd"/>
+      <w:r>
+        <w:rPr>
+          <w:rFonts w:eastAsiaTheme="minorEastAsia"/>
+          <w:lang w:val="es-ES"/>
+        </w:rPr>
+        <w:t>&gt;</w:t>
+      </w:r>
+      <w:r>
+        <w:rPr>
+          <w:rFonts w:eastAsiaTheme="minorEastAsia"/>
+          <w:lang w:val="es-ES"/>
+        </w:rPr>
+        <w:t xml:space="preserve"> </w:t>
+      </w:r>
+      <w:r>
+        <w:rPr>
+          <w:rFonts w:eastAsiaTheme="minorEastAsia"/>
+          <w:lang w:val="es-ES"/>
+        </w:rPr>
+        <w:t>&lt;head&gt;</w:t>
+      </w:r>
+      <w:r>
+        <w:rPr>
+          <w:rFonts w:eastAsiaTheme="minorEastAsia"/>
+          <w:lang w:val="es-ES"/>
+        </w:rPr>
+        <w:t>, vienen de &lt;</w:t>
+      </w:r>
+      <w:proofErr w:type="spellStart"/>
+      <w:r>
+        <w:rPr>
+          <w:rFonts w:eastAsiaTheme="minorEastAsia"/>
+          <w:lang w:val="es-ES"/>
+        </w:rPr>
+        <w:t>html</w:t>
+      </w:r>
+      <w:proofErr w:type="spellEnd"/>
+      <w:r>
+        <w:rPr>
+          <w:rFonts w:eastAsiaTheme="minorEastAsia"/>
+          <w:lang w:val="es-ES"/>
+        </w:rPr>
+        <w:t>&gt; al mismo tiempo tienen sus hijos también, en este caso, &lt;</w:t>
+      </w:r>
+      <w:proofErr w:type="spellStart"/>
+      <w:r>
+        <w:rPr>
+          <w:rFonts w:eastAsiaTheme="minorEastAsia"/>
+          <w:lang w:val="es-ES"/>
+        </w:rPr>
+        <w:t>title</w:t>
+      </w:r>
+      <w:proofErr w:type="spellEnd"/>
+      <w:r>
+        <w:rPr>
+          <w:rFonts w:eastAsiaTheme="minorEastAsia"/>
+          <w:lang w:val="es-ES"/>
+        </w:rPr>
+        <w:t xml:space="preserve">&gt; y &lt;meta&gt; son hijos de &lt;head&gt;, del mismo modo, &lt;h1&gt; y &lt;a&gt; son hijos de </w:t>
+      </w:r>
+      <w:r>
+        <w:rPr>
+          <w:rFonts w:eastAsiaTheme="minorEastAsia"/>
+          <w:lang w:val="es-ES"/>
+        </w:rPr>
+        <w:t>&lt;</w:t>
+      </w:r>
+      <w:proofErr w:type="spellStart"/>
+      <w:r>
+        <w:rPr>
+          <w:rFonts w:eastAsiaTheme="minorEastAsia"/>
+          <w:lang w:val="es-ES"/>
+        </w:rPr>
+        <w:t>body</w:t>
+      </w:r>
+      <w:proofErr w:type="spellEnd"/>
+      <w:r>
+        <w:rPr>
+          <w:rFonts w:eastAsiaTheme="minorEastAsia"/>
+          <w:lang w:val="es-ES"/>
+        </w:rPr>
+        <w:t>&gt;.</w:t>
+      </w:r>
+    </w:p>
+    <w:p>
+      <w:pPr>
+        <w:rPr>
+          <w:rFonts w:eastAsiaTheme="minorEastAsia"/>
+          <w:lang w:val="es-ES"/>
+        </w:rPr>
+      </w:pPr>
+      <w:r>
+        <w:rPr>
+          <w:rFonts w:eastAsiaTheme="minorEastAsia"/>
+          <w:lang w:val="es-ES"/>
+        </w:rPr>
+        <w:t xml:space="preserve">Insertamos pocos códigos de JavaScript </w:t>
+      </w:r>
+      <w:r>
+        <w:rPr>
+          <w:rFonts w:eastAsiaTheme="minorEastAsia"/>
+          <w:lang w:val="es-ES"/>
+        </w:rPr>
+        <w:t xml:space="preserve">al documento HTML </w:t>
+      </w:r>
+      <w:r>
+        <w:rPr>
+          <w:rFonts w:eastAsiaTheme="minorEastAsia"/>
+          <w:lang w:val="es-ES"/>
+        </w:rPr>
+        <w:t>aplicando unos métodos del DOM</w:t>
+      </w:r>
+      <w:r>
+        <w:rPr>
+          <w:rFonts w:eastAsiaTheme="minorEastAsia"/>
+          <w:lang w:val="es-ES"/>
+        </w:rPr>
+        <w:t xml:space="preserve"> (todos los métodos y propiedades en DOM</w:t>
+      </w:r>
+      <w:r>
+        <w:rPr>
+          <w:rStyle w:val="a4"/>
+          <w:rFonts w:eastAsiaTheme="minorEastAsia"/>
+          <w:lang w:val="es-ES"/>
+        </w:rPr>
+        <w:footnoteReference w:id="7"/>
+      </w:r>
+      <w:r>
+        <w:rPr>
+          <w:rFonts w:eastAsiaTheme="minorEastAsia"/>
+          <w:lang w:val="es-ES"/>
+        </w:rPr>
+        <w:t>)</w:t>
+      </w:r>
+      <w:r>
+        <w:rPr>
+          <w:rFonts w:eastAsiaTheme="minorEastAsia"/>
+          <w:lang w:val="es-ES"/>
+        </w:rPr>
+        <w:t xml:space="preserve"> para mostrar estas relaciones en la consola del navegador.</w:t>
+      </w:r>
+      <w:r>
+        <w:rPr>
+          <w:rFonts w:eastAsiaTheme="minorEastAsia"/>
+          <w:lang w:val="es-ES"/>
+        </w:rPr>
+        <w:t xml:space="preserve"> </w:t>
+      </w:r>
+    </w:p>
+    <w:p>
+      <w:pPr>
+        <w:keepNext/>
+      </w:pPr>
+      <w:r>
+        <w:rPr>
+          <w:rFonts w:eastAsiaTheme="minorEastAsia" w:hint="eastAsia"/>
+          <w:noProof/>
+        </w:rPr>
+        <w:drawing>
+          <wp:inline distT="0" distB="0" distL="0" distR="0" wp14:anchorId="00C4603E" wp14:editId="08ACCFFE">
+            <wp:extent cx="5274310" cy="3369310"/>
+            <wp:effectExtent l="0" t="0" r="2540" b="2540"/>
+            <wp:docPr id="1" name="图片 1"/>
+            <wp:cNvGraphicFramePr>
+              <a:graphicFrameLocks xmlns:a="http://schemas.openxmlformats.org/drawingml/2006/main" noChangeAspect="1"/>
+            </wp:cNvGraphicFramePr>
+            <a:graphic xmlns:a="http://schemas.openxmlformats.org/drawingml/2006/main">
+              <a:graphicData uri="http://schemas.openxmlformats.org/drawingml/2006/picture">
+                <pic:pic xmlns:pic="http://schemas.openxmlformats.org/drawingml/2006/picture">
+                  <pic:nvPicPr>
+                    <pic:cNvPr id="1" name="dom_tree2.png"/>
+                    <pic:cNvPicPr/>
+                  </pic:nvPicPr>
+                  <pic:blipFill>
+                    <a:blip r:embed="rId10">
+                      <a:extLst>
+                        <a:ext uri="{28A0092B-C50C-407E-A947-70E740481C1C}">
+                          <a14:useLocalDpi xmlns:a14="http://schemas.microsoft.com/office/drawing/2010/main" val="0"/>
+                        </a:ext>
+                      </a:extLst>
+                    </a:blip>
+                    <a:stretch>
+                      <a:fillRect/>
+                    </a:stretch>
+                  </pic:blipFill>
+                  <pic:spPr>
+                    <a:xfrm>
+                      <a:off x="0" y="0"/>
+                      <a:ext cx="5274310" cy="3369310"/>
+                    </a:xfrm>
+                    <a:prstGeom prst="rect">
+                      <a:avLst/>
+                    </a:prstGeom>
+                  </pic:spPr>
+                </pic:pic>
+              </a:graphicData>
+            </a:graphic>
+          </wp:inline>
+        </w:drawing>
+      </w:r>
+    </w:p>
+    <w:p>
+      <w:pPr>
+        <w:pStyle w:val="a7"/>
+        <w:jc w:val="center"/>
+        <w:rPr>
+          <w:rFonts w:eastAsiaTheme="minorEastAsia" w:hint="eastAsia"/>
+          <w:lang w:val="es-ES"/>
+        </w:rPr>
+      </w:pPr>
+      <w:r>
+        <w:rPr>
+          <w:lang w:val="es-ES"/>
+        </w:rPr>
+        <w:t xml:space="preserve">Figura </w:t>
+      </w:r>
+      <w:r>
+        <w:fldChar w:fldCharType="begin"/>
+      </w:r>
+      <w:r>
+        <w:rPr>
+          <w:lang w:val="es-ES"/>
+        </w:rPr>
+        <w:instrText xml:space="preserve"> SEQ Figura \* ARABIC </w:instrText>
+      </w:r>
+      <w:r>
+        <w:fldChar w:fldCharType="separate"/>
+      </w:r>
+      <w:r>
+        <w:rPr>
+          <w:noProof/>
+          <w:lang w:val="es-ES"/>
+        </w:rPr>
+        <w:t>3</w:t>
+      </w:r>
+      <w:r>
+        <w:fldChar w:fldCharType="end"/>
+      </w:r>
+      <w:r>
+        <w:rPr>
+          <w:lang w:val="es-ES"/>
+        </w:rPr>
+        <w:t>. Mostrar la estructura de DOM en la consola del navegador</w:t>
+      </w:r>
       <w:bookmarkStart w:id="1" w:name="_GoBack"/>
       <w:bookmarkEnd w:id="1"/>
     </w:p>
@@ -2150,32 +2724,15 @@
         </w:rPr>
         <w:t xml:space="preserve">,” 3 de enero, 2018, </w:t>
       </w:r>
-      <w:r>
-        <w:fldChar w:fldCharType="begin"/>
-      </w:r>
-      <w:r>
-        <w:rPr>
-          <w:lang w:val="es-ES"/>
-        </w:rPr>
-        <w:instrText xml:space="preserve"> HYPERLINK "https://www.w3.org/DOM/" </w:instrText>
-      </w:r>
-      <w:r>
-        <w:fldChar w:fldCharType="separate"/>
-      </w:r>
-      <w:r>
-        <w:rPr>
-          <w:rStyle w:val="a5"/>
-          <w:lang w:val="es-ES"/>
-        </w:rPr>
-        <w:t>https://www.w3.org/DOM/</w:t>
-      </w:r>
-      <w:r>
-        <w:rPr>
-          <w:rStyle w:val="a5"/>
-          <w:lang w:val="es-ES"/>
-        </w:rPr>
-        <w:fldChar w:fldCharType="end"/>
-      </w:r>
+      <w:hyperlink r:id="rId1" w:history="1">
+        <w:r>
+          <w:rPr>
+            <w:rStyle w:val="a5"/>
+            <w:lang w:val="es-ES"/>
+          </w:rPr>
+          <w:t>https://www.w3.org/DOM/</w:t>
+        </w:r>
+      </w:hyperlink>
       <w:r>
         <w:rPr>
           <w:lang w:val="es-ES"/>
@@ -2222,32 +2779,15 @@
         </w:rPr>
         <w:t xml:space="preserve">, 2017, </w:t>
       </w:r>
-      <w:r>
-        <w:fldChar w:fldCharType="begin"/>
-      </w:r>
-      <w:r>
-        <w:rPr>
-          <w:lang w:val="es-ES"/>
-        </w:rPr>
-        <w:instrText xml:space="preserve"> HYPERLINK "https://es.wikipedia.org/w/index.php?title=Interfaz_de_programaci%C3%B3n_de_aplicaciones&amp;oldid=104391567" </w:instrText>
-      </w:r>
-      <w:r>
-        <w:fldChar w:fldCharType="separate"/>
-      </w:r>
-      <w:r>
-        <w:rPr>
-          <w:rStyle w:val="a5"/>
-          <w:lang w:val="es-ES"/>
-        </w:rPr>
-        <w:t>https://es.wikipedia.org/w/index.php?title=Interfaz_de_programaci%C3%B3n_de_aplicaciones&amp;oldid=104391567</w:t>
-      </w:r>
-      <w:r>
-        <w:rPr>
-          <w:rStyle w:val="a5"/>
-          <w:lang w:val="es-ES"/>
-        </w:rPr>
-        <w:fldChar w:fldCharType="end"/>
-      </w:r>
+      <w:hyperlink r:id="rId2" w:history="1">
+        <w:r>
+          <w:rPr>
+            <w:rStyle w:val="a5"/>
+            <w:lang w:val="es-ES"/>
+          </w:rPr>
+          <w:t>https://es.wikipedia.org/w/index.php?title=Interfaz_de_programaci%C3%B3n_de_aplicaciones&amp;oldid=104391567</w:t>
+        </w:r>
+      </w:hyperlink>
       <w:r>
         <w:rPr>
           <w:lang w:val="es-ES"/>
@@ -2283,32 +2823,15 @@
         </w:rPr>
         <w:t xml:space="preserve"> “JavaScript HTML DOM,” 3 de enero, 2018, </w:t>
       </w:r>
-      <w:r>
-        <w:fldChar w:fldCharType="begin"/>
-      </w:r>
-      <w:r>
-        <w:rPr>
-          <w:lang w:val="es-ES"/>
-        </w:rPr>
-        <w:instrText xml:space="preserve"> HYPERLINK "https://www.w3schools.com/js/js_htmldom.asp" </w:instrText>
-      </w:r>
-      <w:r>
-        <w:fldChar w:fldCharType="separate"/>
-      </w:r>
-      <w:r>
-        <w:rPr>
-          <w:rStyle w:val="a5"/>
-          <w:lang w:val="es-ES"/>
-        </w:rPr>
-        <w:t>https://www.w3schools.com/js/js_htmldom.asp</w:t>
-      </w:r>
-      <w:r>
-        <w:rPr>
-          <w:rStyle w:val="a5"/>
-          <w:lang w:val="es-ES"/>
-        </w:rPr>
-        <w:fldChar w:fldCharType="end"/>
-      </w:r>
+      <w:hyperlink r:id="rId3" w:history="1">
+        <w:r>
+          <w:rPr>
+            <w:rStyle w:val="a5"/>
+            <w:lang w:val="es-ES"/>
+          </w:rPr>
+          <w:t>https://www.w3schools.com/js/js_htmldom.asp</w:t>
+        </w:r>
+      </w:hyperlink>
       <w:r>
         <w:rPr>
           <w:lang w:val="es-ES"/>
@@ -2371,32 +2894,15 @@
         </w:rPr>
         <w:t xml:space="preserve">,” 4 de enero, 2018, </w:t>
       </w:r>
-      <w:r>
-        <w:fldChar w:fldCharType="begin"/>
-      </w:r>
-      <w:r>
-        <w:rPr>
-          <w:lang w:val="es-ES"/>
-        </w:rPr>
-        <w:instrText xml:space="preserve"> HYPERLINK "https://www.w3schools.com/jsref/dom_obj_document.asp" </w:instrText>
-      </w:r>
-      <w:r>
-        <w:fldChar w:fldCharType="separate"/>
-      </w:r>
-      <w:r>
-        <w:rPr>
-          <w:rStyle w:val="a5"/>
-          <w:lang w:val="es-ES"/>
-        </w:rPr>
-        <w:t>https://www.w3schools.com/jsref/dom_obj_document.asp</w:t>
-      </w:r>
-      <w:r>
-        <w:rPr>
-          <w:rStyle w:val="a5"/>
-          <w:lang w:val="es-ES"/>
-        </w:rPr>
-        <w:fldChar w:fldCharType="end"/>
-      </w:r>
+      <w:hyperlink r:id="rId4" w:history="1">
+        <w:r>
+          <w:rPr>
+            <w:rStyle w:val="a5"/>
+            <w:lang w:val="es-ES"/>
+          </w:rPr>
+          <w:t>https://www.w3schools.com/jsref/dom_obj_document.asp</w:t>
+        </w:r>
+      </w:hyperlink>
       <w:r>
         <w:rPr>
           <w:lang w:val="es-ES"/>
@@ -2482,38 +2988,115 @@
         </w:rPr>
         <w:t xml:space="preserve">,” 9 de enero, 2018, </w:t>
       </w:r>
-      <w:r>
-        <w:fldChar w:fldCharType="begin"/>
-      </w:r>
-      <w:r>
-        <w:rPr>
-          <w:lang w:val="es-ES"/>
-        </w:rPr>
-        <w:instrText xml:space="preserve"> HYPERLINK "h</w:instrText>
-      </w:r>
-      <w:r>
-        <w:rPr>
-          <w:lang w:val="es-ES"/>
-        </w:rPr>
-        <w:instrText xml:space="preserve">ttp://www.allisons.org/ll/AlgDS/Tree/" </w:instrText>
-      </w:r>
-      <w:r>
-        <w:fldChar w:fldCharType="separate"/>
-      </w:r>
-      <w:r>
-        <w:rPr>
-          <w:rStyle w:val="a5"/>
-          <w:lang w:val="es-ES"/>
-        </w:rPr>
-        <w:t>http://www.allisons.org/ll/AlgDS/Tree/</w:t>
-      </w:r>
-      <w:r>
-        <w:rPr>
-          <w:rStyle w:val="a5"/>
-          <w:lang w:val="es-ES"/>
-        </w:rPr>
-        <w:fldChar w:fldCharType="end"/>
-      </w:r>
+      <w:hyperlink r:id="rId5" w:history="1">
+        <w:r>
+          <w:rPr>
+            <w:rStyle w:val="a5"/>
+            <w:lang w:val="es-ES"/>
+          </w:rPr>
+          <w:t>http://www.allisons.org/ll/AlgDS/Tree/</w:t>
+        </w:r>
+      </w:hyperlink>
+      <w:r>
+        <w:rPr>
+          <w:lang w:val="es-ES"/>
+        </w:rPr>
+        <w:t xml:space="preserve">. </w:t>
+      </w:r>
+    </w:p>
+  </w:footnote>
+  <w:footnote w:id="6">
+    <w:p>
+      <w:pPr>
+        <w:pStyle w:val="a3"/>
+        <w:rPr>
+          <w:lang w:val="es-ES"/>
+        </w:rPr>
+      </w:pPr>
+      <w:r>
+        <w:rPr>
+          <w:rStyle w:val="a4"/>
+        </w:rPr>
+        <w:footnoteRef/>
+      </w:r>
+      <w:r>
+        <w:rPr>
+          <w:lang w:val="es-ES"/>
+        </w:rPr>
+        <w:t xml:space="preserve"> </w:t>
+      </w:r>
+      <w:r>
+        <w:rPr>
+          <w:lang w:val="es-ES"/>
+        </w:rPr>
+        <w:t>“Estándar DOM - 4.4 Interfaz de Nodo</w:t>
+      </w:r>
+      <w:r>
+        <w:rPr>
+          <w:lang w:val="es-ES"/>
+        </w:rPr>
+        <w:t xml:space="preserve">” 10 de enero, 2018, </w:t>
+      </w:r>
+      <w:hyperlink r:id="rId6" w:history="1">
+        <w:r>
+          <w:rPr>
+            <w:rStyle w:val="a5"/>
+            <w:lang w:val="es-ES"/>
+          </w:rPr>
+          <w:t>https://dom.spec.whatwg.org/#dom-node-nodetype</w:t>
+        </w:r>
+      </w:hyperlink>
+      <w:r>
+        <w:rPr>
+          <w:lang w:val="es-ES"/>
+        </w:rPr>
+        <w:t xml:space="preserve"> </w:t>
+      </w:r>
+    </w:p>
+  </w:footnote>
+  <w:footnote w:id="7">
+    <w:p>
+      <w:pPr>
+        <w:pStyle w:val="a3"/>
+        <w:rPr>
+          <w:lang w:val="es-ES"/>
+        </w:rPr>
+      </w:pPr>
+      <w:r>
+        <w:rPr>
+          <w:rStyle w:val="a4"/>
+        </w:rPr>
+        <w:footnoteRef/>
+      </w:r>
+      <w:r>
+        <w:rPr>
+          <w:lang w:val="es-ES"/>
+        </w:rPr>
+        <w:t xml:space="preserve"> “JavaScript DOM </w:t>
+      </w:r>
+      <w:proofErr w:type="spellStart"/>
+      <w:r>
+        <w:rPr>
+          <w:lang w:val="es-ES"/>
+        </w:rPr>
+        <w:t>Document</w:t>
+      </w:r>
+      <w:proofErr w:type="spellEnd"/>
+      <w:r>
+        <w:rPr>
+          <w:lang w:val="es-ES"/>
+        </w:rPr>
+        <w:t xml:space="preserve">,” 10 de enero, 2018, </w:t>
+      </w:r>
+      <w:hyperlink r:id="rId7" w:history="1">
+        <w:r>
+          <w:rPr>
+            <w:rStyle w:val="a5"/>
+            <w:lang w:val="es-ES"/>
+          </w:rPr>
+          <w:t>https://www.w3schools.com/js/js_htmldom_document.asp</w:t>
+        </w:r>
+      </w:hyperlink>
       <w:r>
         <w:rPr>
           <w:lang w:val="es-ES"/>
@@ -2616,8 +3199,124 @@
       </w:pPr>
     </w:lvl>
   </w:abstractNum>
+  <w:abstractNum w:abstractNumId="1">
+    <w:nsid w:val="40F9630F"/>
+    <w:multiLevelType w:val="hybridMultilevel"/>
+    <w:tmpl w:val="027CBBA6"/>
+    <w:lvl w:ilvl="0" w:tplc="04090001">
+      <w:start w:val="1"/>
+      <w:numFmt w:val="bullet"/>
+      <w:lvlText w:val=""/>
+      <w:lvlJc w:val="left"/>
+      <w:pPr>
+        <w:ind w:left="420" w:hanging="420"/>
+      </w:pPr>
+      <w:rPr>
+        <w:rFonts w:ascii="Wingdings" w:hAnsi="Wingdings" w:hint="default"/>
+      </w:rPr>
+    </w:lvl>
+    <w:lvl w:ilvl="1" w:tplc="04090003" w:tentative="1">
+      <w:start w:val="1"/>
+      <w:numFmt w:val="bullet"/>
+      <w:lvlText w:val=""/>
+      <w:lvlJc w:val="left"/>
+      <w:pPr>
+        <w:ind w:left="840" w:hanging="420"/>
+      </w:pPr>
+      <w:rPr>
+        <w:rFonts w:ascii="Wingdings" w:hAnsi="Wingdings" w:hint="default"/>
+      </w:rPr>
+    </w:lvl>
+    <w:lvl w:ilvl="2" w:tplc="04090005" w:tentative="1">
+      <w:start w:val="1"/>
+      <w:numFmt w:val="bullet"/>
+      <w:lvlText w:val=""/>
+      <w:lvlJc w:val="left"/>
+      <w:pPr>
+        <w:ind w:left="1260" w:hanging="420"/>
+      </w:pPr>
+      <w:rPr>
+        <w:rFonts w:ascii="Wingdings" w:hAnsi="Wingdings" w:hint="default"/>
+      </w:rPr>
+    </w:lvl>
+    <w:lvl w:ilvl="3" w:tplc="04090001" w:tentative="1">
+      <w:start w:val="1"/>
+      <w:numFmt w:val="bullet"/>
+      <w:lvlText w:val=""/>
+      <w:lvlJc w:val="left"/>
+      <w:pPr>
+        <w:ind w:left="1680" w:hanging="420"/>
+      </w:pPr>
+      <w:rPr>
+        <w:rFonts w:ascii="Wingdings" w:hAnsi="Wingdings" w:hint="default"/>
+      </w:rPr>
+    </w:lvl>
+    <w:lvl w:ilvl="4" w:tplc="04090003" w:tentative="1">
+      <w:start w:val="1"/>
+      <w:numFmt w:val="bullet"/>
+      <w:lvlText w:val=""/>
+      <w:lvlJc w:val="left"/>
+      <w:pPr>
+        <w:ind w:left="2100" w:hanging="420"/>
+      </w:pPr>
+      <w:rPr>
+        <w:rFonts w:ascii="Wingdings" w:hAnsi="Wingdings" w:hint="default"/>
+      </w:rPr>
+    </w:lvl>
+    <w:lvl w:ilvl="5" w:tplc="04090005" w:tentative="1">
+      <w:start w:val="1"/>
+      <w:numFmt w:val="bullet"/>
+      <w:lvlText w:val=""/>
+      <w:lvlJc w:val="left"/>
+      <w:pPr>
+        <w:ind w:left="2520" w:hanging="420"/>
+      </w:pPr>
+      <w:rPr>
+        <w:rFonts w:ascii="Wingdings" w:hAnsi="Wingdings" w:hint="default"/>
+      </w:rPr>
+    </w:lvl>
+    <w:lvl w:ilvl="6" w:tplc="04090001" w:tentative="1">
+      <w:start w:val="1"/>
+      <w:numFmt w:val="bullet"/>
+      <w:lvlText w:val=""/>
+      <w:lvlJc w:val="left"/>
+      <w:pPr>
+        <w:ind w:left="2940" w:hanging="420"/>
+      </w:pPr>
+      <w:rPr>
+        <w:rFonts w:ascii="Wingdings" w:hAnsi="Wingdings" w:hint="default"/>
+      </w:rPr>
+    </w:lvl>
+    <w:lvl w:ilvl="7" w:tplc="04090003" w:tentative="1">
+      <w:start w:val="1"/>
+      <w:numFmt w:val="bullet"/>
+      <w:lvlText w:val=""/>
+      <w:lvlJc w:val="left"/>
+      <w:pPr>
+        <w:ind w:left="3360" w:hanging="420"/>
+      </w:pPr>
+      <w:rPr>
+        <w:rFonts w:ascii="Wingdings" w:hAnsi="Wingdings" w:hint="default"/>
+      </w:rPr>
+    </w:lvl>
+    <w:lvl w:ilvl="8" w:tplc="04090005" w:tentative="1">
+      <w:start w:val="1"/>
+      <w:numFmt w:val="bullet"/>
+      <w:lvlText w:val=""/>
+      <w:lvlJc w:val="left"/>
+      <w:pPr>
+        <w:ind w:left="3780" w:hanging="420"/>
+      </w:pPr>
+      <w:rPr>
+        <w:rFonts w:ascii="Wingdings" w:hAnsi="Wingdings" w:hint="default"/>
+      </w:rPr>
+    </w:lvl>
+  </w:abstractNum>
   <w:num w:numId="1">
     <w:abstractNumId w:val="0"/>
+  </w:num>
+  <w:num w:numId="2">
+    <w:abstractNumId w:val="1"/>
   </w:num>
 </w:numbering>
 </file>
@@ -3545,7 +4244,7 @@
 </file>
 
 <file path=customXml/itemProps1.xml><?xml version="1.0" encoding="utf-8"?>
-<ds:datastoreItem xmlns:ds="http://schemas.openxmlformats.org/officeDocument/2006/customXml" ds:itemID="{ED1A7AFC-0B64-4DD9-AA79-5FD936E21F73}">
+<ds:datastoreItem xmlns:ds="http://schemas.openxmlformats.org/officeDocument/2006/customXml" ds:itemID="{B55B4E48-98AA-45B1-AE0C-CD44691F428F}">
   <ds:schemaRefs>
     <ds:schemaRef ds:uri="http://schemas.openxmlformats.org/officeDocument/2006/bibliography"/>
   </ds:schemaRefs>

</xml_diff>

<commit_message>
long time no see
</commit_message>
<xml_diff>
--- a/主题/AOM.docx
+++ b/主题/AOM.docx
@@ -14,159 +14,133 @@
         <w:rPr>
           <w:lang w:val="es-ES"/>
         </w:rPr>
-        <w:t>2. El futuro de la Accesibilidad Web: AOM (</w:t>
-      </w:r>
-      <w:proofErr w:type="spellStart"/>
-      <w:r>
-        <w:rPr>
-          <w:lang w:val="es-ES"/>
-        </w:rPr>
-        <w:t>Accessibility</w:t>
-      </w:r>
-      <w:proofErr w:type="spellEnd"/>
-      <w:r>
-        <w:rPr>
+        <w:t>2. El futuro de la Accesibilidad Web: AOM (Accessibility Object Model)</w:t>
+      </w:r>
+      <w:bookmarkEnd w:id="0"/>
+      <w:r>
+        <w:rPr>
+          <w:lang w:val="es-ES"/>
+        </w:rPr>
+        <w:t xml:space="preserve"> o Modelo de Objeto</w:t>
+      </w:r>
+      <w:r>
+        <w:rPr>
+          <w:lang w:val="es-ES"/>
+        </w:rPr>
+        <w:t>s</w:t>
+      </w:r>
+      <w:r>
+        <w:rPr>
+          <w:lang w:val="es-ES"/>
+        </w:rPr>
+        <w:t xml:space="preserve"> de Accesibilidad</w:t>
+      </w:r>
+    </w:p>
+    <w:p>
+      <w:pPr>
+        <w:pStyle w:val="3"/>
+        <w:rPr>
+          <w:lang w:val="es-ES"/>
+        </w:rPr>
+      </w:pPr>
+      <w:r>
+        <w:rPr>
+          <w:lang w:val="es-ES"/>
+        </w:rPr>
+        <w:t xml:space="preserve">2.1 </w:t>
+      </w:r>
+      <w:r>
+        <w:rPr>
+          <w:lang w:val="es-ES"/>
+        </w:rPr>
+        <w:t>Introducción</w:t>
+      </w:r>
+      <w:r>
+        <w:rPr>
+          <w:rFonts w:hint="eastAsia"/>
+          <w:lang w:val="es-ES"/>
+        </w:rPr>
+        <w:t xml:space="preserve"> al DOM</w:t>
+      </w:r>
+    </w:p>
+    <w:p>
+      <w:pPr>
+        <w:rPr>
+          <w:rFonts w:eastAsiaTheme="minorEastAsia"/>
+          <w:lang w:val="es-ES"/>
+        </w:rPr>
+      </w:pPr>
+      <w:r>
+        <w:rPr>
+          <w:rFonts w:eastAsiaTheme="minorEastAsia"/>
+          <w:lang w:val="es-ES"/>
+        </w:rPr>
+        <w:t>El DOM, también se conoce como el Modelo de Objeto</w:t>
+      </w:r>
+      <w:r>
+        <w:rPr>
+          <w:rFonts w:eastAsiaTheme="minorEastAsia"/>
+          <w:lang w:val="es-ES"/>
+        </w:rPr>
+        <w:t>s</w:t>
+      </w:r>
+      <w:r>
+        <w:rPr>
+          <w:rFonts w:eastAsiaTheme="minorEastAsia"/>
+          <w:lang w:val="es-ES"/>
+        </w:rPr>
+        <w:t xml:space="preserve"> de</w:t>
+      </w:r>
+      <w:r>
+        <w:rPr>
+          <w:rFonts w:eastAsiaTheme="minorEastAsia"/>
+          <w:lang w:val="es-ES"/>
+        </w:rPr>
+        <w:t>l</w:t>
+      </w:r>
+      <w:r>
+        <w:rPr>
+          <w:rFonts w:eastAsiaTheme="minorEastAsia"/>
+          <w:lang w:val="es-ES"/>
+        </w:rPr>
+        <w:t xml:space="preserve"> Documento, </w:t>
+      </w:r>
+      <w:r>
+        <w:rPr>
+          <w:rFonts w:eastAsiaTheme="minorEastAsia"/>
+          <w:lang w:val="es-ES"/>
+        </w:rPr>
+        <w:t xml:space="preserve">como la definición presentaba en el Capítulo 1, </w:t>
+      </w:r>
+      <w:r>
+        <w:rPr>
+          <w:rFonts w:eastAsiaTheme="minorEastAsia"/>
+          <w:lang w:val="es-ES"/>
+        </w:rPr>
+        <w:t>es un modelo que permite</w:t>
+      </w:r>
+      <w:r>
+        <w:rPr>
+          <w:rFonts w:eastAsiaTheme="minorEastAsia"/>
           <w:lang w:val="es-ES"/>
         </w:rPr>
         <w:t xml:space="preserve"> </w:t>
       </w:r>
-      <w:proofErr w:type="spellStart"/>
-      <w:r>
-        <w:rPr>
-          <w:lang w:val="es-ES"/>
-        </w:rPr>
-        <w:t>Object</w:t>
-      </w:r>
-      <w:proofErr w:type="spellEnd"/>
-      <w:r>
-        <w:rPr>
-          <w:lang w:val="es-ES"/>
-        </w:rPr>
-        <w:t xml:space="preserve"> </w:t>
-      </w:r>
-      <w:proofErr w:type="spellStart"/>
-      <w:r>
-        <w:rPr>
-          <w:lang w:val="es-ES"/>
-        </w:rPr>
-        <w:t>Model</w:t>
-      </w:r>
-      <w:proofErr w:type="spellEnd"/>
-      <w:r>
-        <w:rPr>
-          <w:lang w:val="es-ES"/>
-        </w:rPr>
-        <w:t>)</w:t>
-      </w:r>
-      <w:bookmarkEnd w:id="0"/>
-      <w:r>
-        <w:rPr>
-          <w:lang w:val="es-ES"/>
-        </w:rPr>
-        <w:t xml:space="preserve"> o Modelo de Objeto</w:t>
-      </w:r>
-      <w:r>
-        <w:rPr>
-          <w:lang w:val="es-ES"/>
-        </w:rPr>
-        <w:t>s</w:t>
-      </w:r>
-      <w:r>
-        <w:rPr>
-          <w:lang w:val="es-ES"/>
-        </w:rPr>
-        <w:t xml:space="preserve"> de Accesibilidad</w:t>
-      </w:r>
-    </w:p>
-    <w:p>
-      <w:pPr>
-        <w:pStyle w:val="3"/>
-        <w:rPr>
-          <w:lang w:val="es-ES"/>
-        </w:rPr>
-      </w:pPr>
-      <w:r>
-        <w:rPr>
-          <w:lang w:val="es-ES"/>
-        </w:rPr>
-        <w:t xml:space="preserve">2.1 </w:t>
-      </w:r>
-      <w:r>
-        <w:rPr>
-          <w:lang w:val="es-ES"/>
-        </w:rPr>
-        <w:t>Introducción</w:t>
-      </w:r>
-      <w:r>
-        <w:rPr>
-          <w:rFonts w:hint="eastAsia"/>
-          <w:lang w:val="es-ES"/>
-        </w:rPr>
-        <w:t xml:space="preserve"> al DOM</w:t>
-      </w:r>
-    </w:p>
-    <w:p>
-      <w:pPr>
-        <w:rPr>
-          <w:rFonts w:eastAsiaTheme="minorEastAsia"/>
-          <w:lang w:val="es-ES"/>
-        </w:rPr>
-      </w:pPr>
-      <w:r>
-        <w:rPr>
-          <w:rFonts w:eastAsiaTheme="minorEastAsia"/>
-          <w:lang w:val="es-ES"/>
-        </w:rPr>
-        <w:t>El DOM, también se conoce como el Modelo de Objeto</w:t>
-      </w:r>
-      <w:r>
-        <w:rPr>
-          <w:rFonts w:eastAsiaTheme="minorEastAsia"/>
-          <w:lang w:val="es-ES"/>
-        </w:rPr>
-        <w:t>s</w:t>
-      </w:r>
-      <w:r>
-        <w:rPr>
-          <w:rFonts w:eastAsiaTheme="minorEastAsia"/>
-          <w:lang w:val="es-ES"/>
-        </w:rPr>
-        <w:t xml:space="preserve"> de</w:t>
-      </w:r>
-      <w:r>
-        <w:rPr>
-          <w:rFonts w:eastAsiaTheme="minorEastAsia"/>
-          <w:lang w:val="es-ES"/>
-        </w:rPr>
-        <w:t>l</w:t>
-      </w:r>
-      <w:r>
-        <w:rPr>
-          <w:rFonts w:eastAsiaTheme="minorEastAsia"/>
-          <w:lang w:val="es-ES"/>
-        </w:rPr>
-        <w:t xml:space="preserve"> Documento, </w:t>
-      </w:r>
-      <w:r>
-        <w:rPr>
-          <w:rFonts w:eastAsiaTheme="minorEastAsia"/>
-          <w:lang w:val="es-ES"/>
-        </w:rPr>
-        <w:t xml:space="preserve">como la definición presentaba en el Capítulo 1, </w:t>
-      </w:r>
-      <w:r>
-        <w:rPr>
-          <w:rFonts w:eastAsiaTheme="minorEastAsia"/>
-          <w:lang w:val="es-ES"/>
-        </w:rPr>
-        <w:t>es un modelo que permite</w:t>
-      </w:r>
-      <w:r>
-        <w:rPr>
-          <w:rFonts w:eastAsiaTheme="minorEastAsia"/>
-          <w:lang w:val="es-ES"/>
-        </w:rPr>
-        <w:t xml:space="preserve"> página web dinámica con HTML, CSS y JavaScript, con el uso de dicho modelo</w:t>
+      <w:r>
+        <w:rPr>
+          <w:rFonts w:eastAsiaTheme="minorEastAsia"/>
+          <w:lang w:val="es-ES"/>
+        </w:rPr>
+        <w:t xml:space="preserve">crear </w:t>
+      </w:r>
+      <w:bookmarkStart w:id="1" w:name="_GoBack"/>
+      <w:bookmarkEnd w:id="1"/>
+      <w:r>
+        <w:rPr>
+          <w:rFonts w:eastAsiaTheme="minorEastAsia"/>
+          <w:lang w:val="es-ES"/>
+        </w:rPr>
+        <w:t>página web dinámica con HTML, CSS y JavaScript, con el uso de dicho modelo</w:t>
       </w:r>
       <w:r>
         <w:rPr>
@@ -498,21 +472,12 @@
           <w:lang w:val="es-ES"/>
         </w:rPr>
       </w:pPr>
-      <w:proofErr w:type="spellStart"/>
-      <w:r>
-        <w:rPr>
-          <w:rFonts w:eastAsiaTheme="minorEastAsia"/>
-          <w:lang w:val="es-ES"/>
-        </w:rPr>
-        <w:t>Core</w:t>
-      </w:r>
-      <w:proofErr w:type="spellEnd"/>
-      <w:r>
-        <w:rPr>
-          <w:rFonts w:eastAsiaTheme="minorEastAsia"/>
-          <w:lang w:val="es-ES"/>
-        </w:rPr>
-        <w:t xml:space="preserve"> DOM: modelo estándar para todos tipos de documentos.</w:t>
+      <w:r>
+        <w:rPr>
+          <w:rFonts w:eastAsiaTheme="minorEastAsia"/>
+          <w:lang w:val="es-ES"/>
+        </w:rPr>
+        <w:t>Core DOM: modelo estándar para todos tipos de documentos.</w:t>
       </w:r>
     </w:p>
     <w:p>
@@ -654,7 +619,6 @@
         </w:rPr>
         <w:t xml:space="preserve"> (</w:t>
       </w:r>
-      <w:proofErr w:type="spellStart"/>
       <w:r>
         <w:rPr>
           <w:rFonts w:eastAsiaTheme="minorEastAsia"/>
@@ -664,7 +628,6 @@
         </w:rPr>
         <w:t>document</w:t>
       </w:r>
-      <w:proofErr w:type="spellEnd"/>
       <w:r>
         <w:rPr>
           <w:rFonts w:eastAsiaTheme="minorEastAsia"/>
@@ -693,7 +656,6 @@
         </w:rPr>
         <w:t>los elementos (</w:t>
       </w:r>
-      <w:proofErr w:type="spellStart"/>
       <w:r>
         <w:rPr>
           <w:rFonts w:eastAsiaTheme="minorEastAsia"/>
@@ -703,7 +665,6 @@
         </w:rPr>
         <w:t>element</w:t>
       </w:r>
-      <w:proofErr w:type="spellEnd"/>
       <w:r>
         <w:rPr>
           <w:rFonts w:eastAsiaTheme="minorEastAsia"/>
@@ -718,7 +679,6 @@
         </w:rPr>
         <w:t>son definidos como objetos (</w:t>
       </w:r>
-      <w:proofErr w:type="spellStart"/>
       <w:r>
         <w:rPr>
           <w:rFonts w:eastAsiaTheme="minorEastAsia"/>
@@ -728,7 +688,6 @@
         </w:rPr>
         <w:t>object</w:t>
       </w:r>
-      <w:proofErr w:type="spellEnd"/>
       <w:r>
         <w:rPr>
           <w:rFonts w:eastAsiaTheme="minorEastAsia"/>
@@ -743,7 +702,6 @@
         </w:rPr>
         <w:t>esto quiere decir que tienen determinadas propiedades (</w:t>
       </w:r>
-      <w:proofErr w:type="spellStart"/>
       <w:r>
         <w:rPr>
           <w:rFonts w:eastAsiaTheme="minorEastAsia"/>
@@ -753,7 +711,6 @@
         </w:rPr>
         <w:t>property</w:t>
       </w:r>
-      <w:proofErr w:type="spellEnd"/>
       <w:r>
         <w:rPr>
           <w:rFonts w:eastAsiaTheme="minorEastAsia"/>
@@ -761,7 +718,6 @@
         </w:rPr>
         <w:t>) y métodos (</w:t>
       </w:r>
-      <w:proofErr w:type="spellStart"/>
       <w:r>
         <w:rPr>
           <w:rFonts w:eastAsiaTheme="minorEastAsia"/>
@@ -771,7 +727,6 @@
         </w:rPr>
         <w:t>method</w:t>
       </w:r>
-      <w:proofErr w:type="spellEnd"/>
       <w:r>
         <w:rPr>
           <w:rFonts w:eastAsiaTheme="minorEastAsia"/>
@@ -866,7 +821,6 @@
         </w:rPr>
         <w:t>nodos (</w:t>
       </w:r>
-      <w:proofErr w:type="spellStart"/>
       <w:r>
         <w:rPr>
           <w:b/>
@@ -875,7 +829,6 @@
         </w:rPr>
         <w:t>nodes</w:t>
       </w:r>
-      <w:proofErr w:type="spellEnd"/>
       <w:r>
         <w:rPr>
           <w:lang w:val="es-ES"/>
@@ -921,21 +874,7 @@
         <w:rPr>
           <w:lang w:val="es-ES"/>
         </w:rPr>
-        <w:t xml:space="preserve">en sentido general, puede ser los dispositivos en una red grande, por ejemplo, los </w:t>
-      </w:r>
-      <w:proofErr w:type="spellStart"/>
-      <w:r>
-        <w:rPr>
-          <w:lang w:val="es-ES"/>
-        </w:rPr>
-        <w:t>PCs</w:t>
-      </w:r>
-      <w:proofErr w:type="spellEnd"/>
-      <w:r>
-        <w:rPr>
-          <w:lang w:val="es-ES"/>
-        </w:rPr>
-        <w:t>, móviles incluso impresor</w:t>
+        <w:t>en sentido general, puede ser los dispositivos en una red grande, por ejemplo, los PCs, móviles incluso impresor</w:t>
       </w:r>
       <w:r>
         <w:rPr>
@@ -1003,7 +942,6 @@
         </w:rPr>
         <w:t xml:space="preserve"> (el nodo que se ubica más alto es el padre (</w:t>
       </w:r>
-      <w:proofErr w:type="spellStart"/>
       <w:r>
         <w:rPr>
           <w:b/>
@@ -1012,14 +950,12 @@
         </w:rPr>
         <w:t>parent</w:t>
       </w:r>
-      <w:proofErr w:type="spellEnd"/>
       <w:r>
         <w:rPr>
           <w:lang w:val="es-ES"/>
         </w:rPr>
         <w:t>) y el que se ubica debajo de él es el hijo (</w:t>
       </w:r>
-      <w:proofErr w:type="spellStart"/>
       <w:r>
         <w:rPr>
           <w:b/>
@@ -1028,7 +964,6 @@
         </w:rPr>
         <w:t>child</w:t>
       </w:r>
-      <w:proofErr w:type="spellEnd"/>
       <w:r>
         <w:rPr>
           <w:lang w:val="es-ES"/>
@@ -1114,7 +1049,6 @@
         </w:rPr>
         <w:t xml:space="preserve">de DOM es un árbol binario de nodos, donde el mismo documento HTML es el </w:t>
       </w:r>
-      <w:proofErr w:type="spellStart"/>
       <w:r>
         <w:rPr>
           <w:rFonts w:eastAsiaTheme="minorEastAsia"/>
@@ -1122,9 +1056,50 @@
           <w:i/>
           <w:lang w:val="es-ES"/>
         </w:rPr>
-        <w:t>root</w:t>
-      </w:r>
-      <w:proofErr w:type="spellEnd"/>
+        <w:t>root node</w:t>
+      </w:r>
+      <w:r>
+        <w:rPr>
+          <w:rFonts w:eastAsiaTheme="minorEastAsia"/>
+          <w:lang w:val="es-ES"/>
+        </w:rPr>
+        <w:t xml:space="preserve">, el origen o dueño de todos restos de nodos, </w:t>
+      </w:r>
+      <w:r>
+        <w:rPr>
+          <w:rFonts w:eastAsiaTheme="minorEastAsia"/>
+          <w:lang w:val="es-ES"/>
+        </w:rPr>
+        <w:t xml:space="preserve">los elementos de HTML son objetos </w:t>
+      </w:r>
+      <w:r>
+        <w:rPr>
+          <w:rFonts w:eastAsiaTheme="minorEastAsia"/>
+          <w:lang w:val="es-ES"/>
+        </w:rPr>
+        <w:t xml:space="preserve">nodos </w:t>
+      </w:r>
+      <w:r>
+        <w:rPr>
+          <w:rFonts w:eastAsiaTheme="minorEastAsia"/>
+          <w:lang w:val="es-ES"/>
+        </w:rPr>
+        <w:t>que llevan varias propiedades y se puede aplicar métodos a ellos</w:t>
+      </w:r>
+      <w:r>
+        <w:rPr>
+          <w:rFonts w:eastAsiaTheme="minorEastAsia"/>
+          <w:lang w:val="es-ES"/>
+        </w:rPr>
+        <w:t>, al mismo tiempo puede ser definido por su relación con otros elementos como padre o hijo. No todos los nodos tiene hijos,</w:t>
+      </w:r>
+      <w:r>
+        <w:rPr>
+          <w:rFonts w:eastAsiaTheme="minorEastAsia"/>
+          <w:lang w:val="es-ES"/>
+        </w:rPr>
+        <w:t xml:space="preserve"> algunos solo tienen padre, estos son</w:t>
+      </w:r>
       <w:r>
         <w:rPr>
           <w:rFonts w:eastAsiaTheme="minorEastAsia"/>
@@ -1132,9 +1107,15 @@
           <w:i/>
           <w:lang w:val="es-ES"/>
         </w:rPr>
-        <w:t xml:space="preserve"> </w:t>
-      </w:r>
-      <w:proofErr w:type="spellStart"/>
+        <w:t xml:space="preserve"> leaf nodes</w:t>
+      </w:r>
+      <w:r>
+        <w:rPr>
+          <w:rFonts w:eastAsiaTheme="minorEastAsia"/>
+          <w:lang w:val="es-ES"/>
+        </w:rPr>
+        <w:t xml:space="preserve">, otros pueden compartir un padre, son </w:t>
+      </w:r>
       <w:r>
         <w:rPr>
           <w:rFonts w:eastAsiaTheme="minorEastAsia"/>
@@ -1142,129 +1123,8 @@
           <w:i/>
           <w:lang w:val="es-ES"/>
         </w:rPr>
-        <w:t>node</w:t>
-      </w:r>
-      <w:proofErr w:type="spellEnd"/>
-      <w:r>
-        <w:rPr>
-          <w:rFonts w:eastAsiaTheme="minorEastAsia"/>
-          <w:lang w:val="es-ES"/>
-        </w:rPr>
-        <w:t xml:space="preserve">, el origen o dueño de todos restos de nodos, </w:t>
-      </w:r>
-      <w:r>
-        <w:rPr>
-          <w:rFonts w:eastAsiaTheme="minorEastAsia"/>
-          <w:lang w:val="es-ES"/>
-        </w:rPr>
-        <w:t xml:space="preserve">los elementos de HTML son objetos </w:t>
-      </w:r>
-      <w:r>
-        <w:rPr>
-          <w:rFonts w:eastAsiaTheme="minorEastAsia"/>
-          <w:lang w:val="es-ES"/>
-        </w:rPr>
-        <w:t xml:space="preserve">nodos </w:t>
-      </w:r>
-      <w:r>
-        <w:rPr>
-          <w:rFonts w:eastAsiaTheme="minorEastAsia"/>
-          <w:lang w:val="es-ES"/>
-        </w:rPr>
-        <w:t>que llevan varias propiedades y se puede aplicar métodos a ellos</w:t>
-      </w:r>
-      <w:r>
-        <w:rPr>
-          <w:rFonts w:eastAsiaTheme="minorEastAsia"/>
-          <w:lang w:val="es-ES"/>
-        </w:rPr>
-        <w:t>, al mismo tiempo puede ser definido por su relación con otros elementos como padre o hijo. No todos los nodos tiene hijos,</w:t>
-      </w:r>
-      <w:r>
-        <w:rPr>
-          <w:rFonts w:eastAsiaTheme="minorEastAsia"/>
-          <w:lang w:val="es-ES"/>
-        </w:rPr>
-        <w:t xml:space="preserve"> algunos solo tienen padre, estos son</w:t>
-      </w:r>
-      <w:r>
-        <w:rPr>
-          <w:rFonts w:eastAsiaTheme="minorEastAsia"/>
-          <w:b/>
-          <w:i/>
-          <w:lang w:val="es-ES"/>
-        </w:rPr>
-        <w:t xml:space="preserve"> </w:t>
-      </w:r>
-      <w:proofErr w:type="spellStart"/>
-      <w:r>
-        <w:rPr>
-          <w:rFonts w:eastAsiaTheme="minorEastAsia"/>
-          <w:b/>
-          <w:i/>
-          <w:lang w:val="es-ES"/>
-        </w:rPr>
-        <w:t>leaf</w:t>
-      </w:r>
-      <w:proofErr w:type="spellEnd"/>
-      <w:r>
-        <w:rPr>
-          <w:rFonts w:eastAsiaTheme="minorEastAsia"/>
-          <w:b/>
-          <w:i/>
-          <w:lang w:val="es-ES"/>
-        </w:rPr>
-        <w:t xml:space="preserve"> </w:t>
-      </w:r>
-      <w:proofErr w:type="spellStart"/>
-      <w:r>
-        <w:rPr>
-          <w:rFonts w:eastAsiaTheme="minorEastAsia"/>
-          <w:b/>
-          <w:i/>
-          <w:lang w:val="es-ES"/>
-        </w:rPr>
-        <w:t>nodes</w:t>
-      </w:r>
-      <w:proofErr w:type="spellEnd"/>
-      <w:r>
-        <w:rPr>
-          <w:rFonts w:eastAsiaTheme="minorEastAsia"/>
-          <w:lang w:val="es-ES"/>
-        </w:rPr>
-        <w:t xml:space="preserve">, otros pueden compartir un padre, son </w:t>
-      </w:r>
-      <w:proofErr w:type="spellStart"/>
-      <w:r>
-        <w:rPr>
-          <w:rFonts w:eastAsiaTheme="minorEastAsia"/>
-          <w:b/>
-          <w:i/>
-          <w:lang w:val="es-ES"/>
-        </w:rPr>
-        <w:t>Sibling</w:t>
-      </w:r>
-      <w:proofErr w:type="spellEnd"/>
-      <w:r>
-        <w:rPr>
-          <w:rFonts w:eastAsiaTheme="minorEastAsia"/>
-          <w:b/>
-          <w:i/>
-          <w:lang w:val="es-ES"/>
-        </w:rPr>
-        <w:t xml:space="preserve"> </w:t>
-      </w:r>
-      <w:proofErr w:type="spellStart"/>
-      <w:r>
-        <w:rPr>
-          <w:rFonts w:eastAsiaTheme="minorEastAsia"/>
-          <w:b/>
-          <w:i/>
-          <w:lang w:val="es-ES"/>
-        </w:rPr>
-        <w:t>nodes</w:t>
-      </w:r>
-      <w:proofErr w:type="spellEnd"/>
+        <w:t>Sibling nodes</w:t>
+      </w:r>
       <w:r>
         <w:rPr>
           <w:rFonts w:eastAsiaTheme="minorEastAsia"/>
@@ -1277,23 +1137,7 @@
           <w:rFonts w:eastAsiaTheme="minorEastAsia"/>
           <w:lang w:val="es-ES"/>
         </w:rPr>
-        <w:t xml:space="preserve">e </w:t>
-      </w:r>
-      <w:proofErr w:type="spellStart"/>
-      <w:r>
-        <w:rPr>
-          <w:rFonts w:eastAsiaTheme="minorEastAsia"/>
-          <w:lang w:val="es-ES"/>
-        </w:rPr>
-        <w:t>NodeType</w:t>
-      </w:r>
-      <w:proofErr w:type="spellEnd"/>
-      <w:r>
-        <w:rPr>
-          <w:rFonts w:eastAsiaTheme="minorEastAsia"/>
-          <w:lang w:val="es-ES"/>
-        </w:rPr>
-        <w:t xml:space="preserve"> (tipo de nodo) para </w:t>
+        <w:t xml:space="preserve">e NodeType (tipo de nodo) para </w:t>
       </w:r>
       <w:r>
         <w:rPr>
@@ -1673,23 +1517,7 @@
           <w:rFonts w:eastAsiaTheme="minorEastAsia"/>
           <w:lang w:val="es-ES"/>
         </w:rPr>
-        <w:t>&lt;</w:t>
-      </w:r>
-      <w:proofErr w:type="spellStart"/>
-      <w:r>
-        <w:rPr>
-          <w:rFonts w:eastAsiaTheme="minorEastAsia"/>
-          <w:lang w:val="es-ES"/>
-        </w:rPr>
-        <w:t>title</w:t>
-      </w:r>
-      <w:proofErr w:type="spellEnd"/>
-      <w:r>
-        <w:rPr>
-          <w:rFonts w:eastAsiaTheme="minorEastAsia"/>
-          <w:lang w:val="es-ES"/>
-        </w:rPr>
-        <w:t xml:space="preserve">&gt; se presenta en la pestaña de la parte arriba del navegador, </w:t>
+        <w:t xml:space="preserve">&lt;title&gt; se presenta en la pestaña de la parte arriba del navegador, </w:t>
       </w:r>
       <w:r>
         <w:rPr>
@@ -1816,23 +1644,7 @@
           <w:rFonts w:eastAsiaTheme="minorEastAsia"/>
           <w:lang w:val="es-ES"/>
         </w:rPr>
-        <w:t>, el elemento &lt;meta&gt; lleva un atributo “</w:t>
-      </w:r>
-      <w:proofErr w:type="spellStart"/>
-      <w:r>
-        <w:rPr>
-          <w:rFonts w:eastAsiaTheme="minorEastAsia"/>
-          <w:lang w:val="es-ES"/>
-        </w:rPr>
-        <w:t>charset</w:t>
-      </w:r>
-      <w:proofErr w:type="spellEnd"/>
-      <w:r>
-        <w:rPr>
-          <w:rFonts w:eastAsiaTheme="minorEastAsia"/>
-          <w:lang w:val="es-ES"/>
-        </w:rPr>
-        <w:t xml:space="preserve">”, conjunto de caracteres, que representa el tipo de estándar de </w:t>
+        <w:t xml:space="preserve">, el elemento &lt;meta&gt; lleva un atributo “charset”, conjunto de caracteres, que representa el tipo de estándar de </w:t>
       </w:r>
       <w:r>
         <w:rPr>
@@ -1893,23 +1705,7 @@
           <w:rFonts w:eastAsiaTheme="minorEastAsia"/>
           <w:lang w:val="es-ES"/>
         </w:rPr>
-        <w:t>l elemento &lt;a&gt; también lleva un atributo “</w:t>
-      </w:r>
-      <w:proofErr w:type="spellStart"/>
-      <w:r>
-        <w:rPr>
-          <w:rFonts w:eastAsiaTheme="minorEastAsia"/>
-          <w:lang w:val="es-ES"/>
-        </w:rPr>
-        <w:t>href</w:t>
-      </w:r>
-      <w:proofErr w:type="spellEnd"/>
-      <w:r>
-        <w:rPr>
-          <w:rFonts w:eastAsiaTheme="minorEastAsia"/>
-          <w:lang w:val="es-ES"/>
-        </w:rPr>
-        <w:t xml:space="preserve">” para indicar la dirección que va dirigir la enlace, </w:t>
+        <w:t xml:space="preserve">l elemento &lt;a&gt; también lleva un atributo “href” para indicar la dirección que va dirigir la enlace, </w:t>
       </w:r>
       <w:r>
         <w:rPr>
@@ -2168,39 +1964,7 @@
           <w:lang w:val="es-ES"/>
         </w:rPr>
         <w:lastRenderedPageBreak/>
-        <w:t>Los nodos de elemento: &lt;</w:t>
-      </w:r>
-      <w:proofErr w:type="spellStart"/>
-      <w:r>
-        <w:rPr>
-          <w:rFonts w:eastAsiaTheme="minorEastAsia"/>
-          <w:lang w:val="es-ES"/>
-        </w:rPr>
-        <w:t>html</w:t>
-      </w:r>
-      <w:proofErr w:type="spellEnd"/>
-      <w:r>
-        <w:rPr>
-          <w:rFonts w:eastAsiaTheme="minorEastAsia"/>
-          <w:lang w:val="es-ES"/>
-        </w:rPr>
-        <w:t>&gt; &lt;</w:t>
-      </w:r>
-      <w:proofErr w:type="spellStart"/>
-      <w:r>
-        <w:rPr>
-          <w:rFonts w:eastAsiaTheme="minorEastAsia"/>
-          <w:lang w:val="es-ES"/>
-        </w:rPr>
-        <w:t>body</w:t>
-      </w:r>
-      <w:proofErr w:type="spellEnd"/>
-      <w:r>
-        <w:rPr>
-          <w:rFonts w:eastAsiaTheme="minorEastAsia"/>
-          <w:lang w:val="es-ES"/>
-        </w:rPr>
-        <w:t xml:space="preserve">&gt; &lt;head&gt;, etc. </w:t>
+        <w:t xml:space="preserve">Los nodos de elemento: &lt;html&gt; &lt;body&gt; &lt;head&gt;, etc. </w:t>
       </w:r>
     </w:p>
     <w:p>
@@ -2223,37 +1987,12 @@
         </w:rPr>
         <w:t xml:space="preserve">Los nodos de atributo: </w:t>
       </w:r>
-      <w:proofErr w:type="spellStart"/>
-      <w:r>
-        <w:rPr>
-          <w:rFonts w:eastAsiaTheme="minorEastAsia"/>
-          <w:lang w:val="es-ES"/>
-        </w:rPr>
-        <w:t>charset</w:t>
-      </w:r>
-      <w:proofErr w:type="spellEnd"/>
-      <w:r>
-        <w:rPr>
-          <w:rFonts w:eastAsiaTheme="minorEastAsia"/>
-          <w:lang w:val="es-ES"/>
-        </w:rPr>
-        <w:t xml:space="preserve">, </w:t>
-      </w:r>
-      <w:proofErr w:type="spellStart"/>
-      <w:r>
-        <w:rPr>
-          <w:rFonts w:eastAsiaTheme="minorEastAsia"/>
-          <w:lang w:val="es-ES"/>
-        </w:rPr>
-        <w:t>href</w:t>
-      </w:r>
-      <w:proofErr w:type="spellEnd"/>
-      <w:r>
-        <w:rPr>
-          <w:rFonts w:eastAsiaTheme="minorEastAsia"/>
-          <w:lang w:val="es-ES"/>
-        </w:rPr>
-        <w:t>.</w:t>
+      <w:r>
+        <w:rPr>
+          <w:rFonts w:eastAsiaTheme="minorEastAsia"/>
+          <w:lang w:val="es-ES"/>
+        </w:rPr>
+        <w:t>charset, href.</w:t>
       </w:r>
     </w:p>
     <w:p>
@@ -2303,23 +2042,7 @@
           <w:rFonts w:eastAsiaTheme="minorEastAsia"/>
           <w:lang w:val="es-ES"/>
         </w:rPr>
-        <w:t>ás se muestra una estructura jerárquica entre ellos, el elemento &lt;</w:t>
-      </w:r>
-      <w:proofErr w:type="spellStart"/>
-      <w:r>
-        <w:rPr>
-          <w:rFonts w:eastAsiaTheme="minorEastAsia"/>
-          <w:lang w:val="es-ES"/>
-        </w:rPr>
-        <w:t>html</w:t>
-      </w:r>
-      <w:proofErr w:type="spellEnd"/>
-      <w:r>
-        <w:rPr>
-          <w:rFonts w:eastAsiaTheme="minorEastAsia"/>
-          <w:lang w:val="es-ES"/>
-        </w:rPr>
-        <w:t xml:space="preserve">&gt; es el padre de todos sus hijos, </w:t>
+        <w:t xml:space="preserve">ás se muestra una estructura jerárquica entre ellos, el elemento &lt;html&gt; es el padre de todos sus hijos, </w:t>
       </w:r>
       <w:r>
         <w:rPr>
@@ -2340,23 +2063,7 @@
           <w:rFonts w:eastAsiaTheme="minorEastAsia"/>
           <w:lang w:val="es-ES"/>
         </w:rPr>
-        <w:t>&lt;</w:t>
-      </w:r>
-      <w:proofErr w:type="spellStart"/>
-      <w:r>
-        <w:rPr>
-          <w:rFonts w:eastAsiaTheme="minorEastAsia"/>
-          <w:lang w:val="es-ES"/>
-        </w:rPr>
-        <w:t>body</w:t>
-      </w:r>
-      <w:proofErr w:type="spellEnd"/>
-      <w:r>
-        <w:rPr>
-          <w:rFonts w:eastAsiaTheme="minorEastAsia"/>
-          <w:lang w:val="es-ES"/>
-        </w:rPr>
-        <w:t>&gt;</w:t>
+        <w:t>&lt;body&gt;</w:t>
       </w:r>
       <w:r>
         <w:rPr>
@@ -2377,62 +2084,14 @@
           <w:rFonts w:eastAsiaTheme="minorEastAsia"/>
           <w:lang w:val="es-ES"/>
         </w:rPr>
-        <w:t>, vienen de &lt;</w:t>
-      </w:r>
-      <w:proofErr w:type="spellStart"/>
-      <w:r>
-        <w:rPr>
-          <w:rFonts w:eastAsiaTheme="minorEastAsia"/>
-          <w:lang w:val="es-ES"/>
-        </w:rPr>
-        <w:t>html</w:t>
-      </w:r>
-      <w:proofErr w:type="spellEnd"/>
-      <w:r>
-        <w:rPr>
-          <w:rFonts w:eastAsiaTheme="minorEastAsia"/>
-          <w:lang w:val="es-ES"/>
-        </w:rPr>
-        <w:t>&gt; al mismo tiempo tienen sus hijos también, en este caso, &lt;</w:t>
-      </w:r>
-      <w:proofErr w:type="spellStart"/>
-      <w:r>
-        <w:rPr>
-          <w:rFonts w:eastAsiaTheme="minorEastAsia"/>
-          <w:lang w:val="es-ES"/>
-        </w:rPr>
-        <w:t>title</w:t>
-      </w:r>
-      <w:proofErr w:type="spellEnd"/>
-      <w:r>
-        <w:rPr>
-          <w:rFonts w:eastAsiaTheme="minorEastAsia"/>
-          <w:lang w:val="es-ES"/>
-        </w:rPr>
-        <w:t xml:space="preserve">&gt; y &lt;meta&gt; son hijos de &lt;head&gt;, del mismo modo, &lt;h1&gt; y &lt;a&gt; son hijos de </w:t>
-      </w:r>
-      <w:r>
-        <w:rPr>
-          <w:rFonts w:eastAsiaTheme="minorEastAsia"/>
-          <w:lang w:val="es-ES"/>
-        </w:rPr>
-        <w:t>&lt;</w:t>
-      </w:r>
-      <w:proofErr w:type="spellStart"/>
-      <w:r>
-        <w:rPr>
-          <w:rFonts w:eastAsiaTheme="minorEastAsia"/>
-          <w:lang w:val="es-ES"/>
-        </w:rPr>
-        <w:t>body</w:t>
-      </w:r>
-      <w:proofErr w:type="spellEnd"/>
-      <w:r>
-        <w:rPr>
-          <w:rFonts w:eastAsiaTheme="minorEastAsia"/>
-          <w:lang w:val="es-ES"/>
-        </w:rPr>
-        <w:t>&gt;.</w:t>
+        <w:t xml:space="preserve">, vienen de &lt;html&gt; al mismo tiempo tienen sus hijos también, en este caso, &lt;title&gt; y &lt;meta&gt; son hijos de &lt;head&gt;, del mismo modo, &lt;h1&gt; y &lt;a&gt; son hijos de </w:t>
+      </w:r>
+      <w:r>
+        <w:rPr>
+          <w:rFonts w:eastAsiaTheme="minorEastAsia"/>
+          <w:lang w:val="es-ES"/>
+        </w:rPr>
+        <w:t>&lt;body&gt;.</w:t>
       </w:r>
     </w:p>
     <w:p>
@@ -2713,17 +2372,15 @@
           <w:rFonts w:eastAsiaTheme="minorEastAsia"/>
           <w:lang w:val="es-ES"/>
         </w:rPr>
-        <w:t>&lt;meta&gt; es “</w:t>
-      </w:r>
-      <w:proofErr w:type="spellStart"/>
-      <w:r>
-        <w:rPr>
-          <w:rFonts w:eastAsiaTheme="minorEastAsia"/>
-          <w:lang w:val="es-ES"/>
-        </w:rPr>
-        <w:t>charset</w:t>
-      </w:r>
-      <w:proofErr w:type="spellEnd"/>
+        <w:t>&lt;meta&gt; es “charset”</w:t>
+      </w:r>
+      <w:r>
+        <w:rPr>
+          <w:rFonts w:eastAsiaTheme="minorEastAsia"/>
+          <w:lang w:val="es-ES"/>
+        </w:rPr>
+        <w:t xml:space="preserve"> y el contenido textual del elemento &lt;title&gt; es “El título</w:t>
+      </w:r>
       <w:r>
         <w:rPr>
           <w:rFonts w:eastAsiaTheme="minorEastAsia"/>
@@ -2736,36 +2393,6 @@
           <w:rFonts w:eastAsiaTheme="minorEastAsia"/>
           <w:lang w:val="es-ES"/>
         </w:rPr>
-        <w:t xml:space="preserve"> y el contenido textual del elemento &lt;</w:t>
-      </w:r>
-      <w:proofErr w:type="spellStart"/>
-      <w:r>
-        <w:rPr>
-          <w:rFonts w:eastAsiaTheme="minorEastAsia"/>
-          <w:lang w:val="es-ES"/>
-        </w:rPr>
-        <w:t>title</w:t>
-      </w:r>
-      <w:proofErr w:type="spellEnd"/>
-      <w:r>
-        <w:rPr>
-          <w:rFonts w:eastAsiaTheme="minorEastAsia"/>
-          <w:lang w:val="es-ES"/>
-        </w:rPr>
-        <w:t>&gt; es “El título</w:t>
-      </w:r>
-      <w:r>
-        <w:rPr>
-          <w:rFonts w:eastAsiaTheme="minorEastAsia"/>
-          <w:lang w:val="es-ES"/>
-        </w:rPr>
-        <w:t>”</w:t>
-      </w:r>
-      <w:r>
-        <w:rPr>
-          <w:rFonts w:eastAsiaTheme="minorEastAsia"/>
-          <w:lang w:val="es-ES"/>
-        </w:rPr>
         <w:t xml:space="preserve">. </w:t>
       </w:r>
     </w:p>
@@ -2823,23 +2450,7 @@
           <w:rFonts w:eastAsiaTheme="minorEastAsia"/>
           <w:lang w:val="es-ES"/>
         </w:rPr>
-        <w:t>observar que hay 8 nodos de elemento en total en el documento, &lt;meta&gt; es con índice [2] y &lt;</w:t>
-      </w:r>
-      <w:proofErr w:type="spellStart"/>
-      <w:r>
-        <w:rPr>
-          <w:rFonts w:eastAsiaTheme="minorEastAsia"/>
-          <w:lang w:val="es-ES"/>
-        </w:rPr>
-        <w:t>title</w:t>
-      </w:r>
-      <w:proofErr w:type="spellEnd"/>
-      <w:r>
-        <w:rPr>
-          <w:rFonts w:eastAsiaTheme="minorEastAsia"/>
-          <w:lang w:val="es-ES"/>
-        </w:rPr>
-        <w:t>&gt; es [3]</w:t>
+        <w:t>observar que hay 8 nodos de elemento en total en el documento, &lt;meta&gt; es con índice [2] y &lt;title&gt; es [3]</w:t>
       </w:r>
       <w:r>
         <w:rPr>
@@ -2883,23 +2494,7 @@
           <w:rFonts w:eastAsiaTheme="minorEastAsia"/>
           <w:lang w:val="es-ES"/>
         </w:rPr>
-        <w:t xml:space="preserve"> que el nodo de texto que usamos en el ejemplo no posee una posición jerárquica igual que el nodo de atributo. La relación entre el nodo de elemento &lt;</w:t>
-      </w:r>
-      <w:proofErr w:type="spellStart"/>
-      <w:r>
-        <w:rPr>
-          <w:rFonts w:eastAsiaTheme="minorEastAsia"/>
-          <w:lang w:val="es-ES"/>
-        </w:rPr>
-        <w:t>title</w:t>
-      </w:r>
-      <w:proofErr w:type="spellEnd"/>
-      <w:r>
-        <w:rPr>
-          <w:rFonts w:eastAsiaTheme="minorEastAsia"/>
-          <w:lang w:val="es-ES"/>
-        </w:rPr>
-        <w:t>&gt; y el nodo de texto “El título</w:t>
+        <w:t xml:space="preserve"> que el nodo de texto que usamos en el ejemplo no posee una posición jerárquica igual que el nodo de atributo. La relación entre el nodo de elemento &lt;title&gt; y el nodo de texto “El título</w:t>
       </w:r>
       <w:r>
         <w:rPr>
@@ -2920,23 +2515,7 @@
           <w:rFonts w:eastAsiaTheme="minorEastAsia"/>
           <w:lang w:val="es-ES"/>
         </w:rPr>
-        <w:t xml:space="preserve"> hijo, mientras el nodo de atributo “</w:t>
-      </w:r>
-      <w:proofErr w:type="spellStart"/>
-      <w:r>
-        <w:rPr>
-          <w:rFonts w:eastAsiaTheme="minorEastAsia"/>
-          <w:lang w:val="es-ES"/>
-        </w:rPr>
-        <w:t>charset</w:t>
-      </w:r>
-      <w:proofErr w:type="spellEnd"/>
-      <w:r>
-        <w:rPr>
-          <w:rFonts w:eastAsiaTheme="minorEastAsia"/>
-          <w:lang w:val="es-ES"/>
-        </w:rPr>
-        <w:t>” est</w:t>
+        <w:t xml:space="preserve"> hijo, mientras el nodo de atributo “charset” est</w:t>
       </w:r>
       <w:r>
         <w:rPr>
@@ -3028,8 +2607,6 @@
         </w:rPr>
         <w:t>en DOM</w:t>
       </w:r>
-      <w:bookmarkStart w:id="1" w:name="_GoBack"/>
-      <w:bookmarkEnd w:id="1"/>
     </w:p>
     <w:sectPr>
       <w:pgSz w:w="11906" w:h="16838"/>
@@ -3106,76 +2683,17 @@
         <w:rPr>
           <w:lang w:val="es-ES"/>
         </w:rPr>
-        <w:t xml:space="preserve"> “W3C </w:t>
-      </w:r>
-      <w:proofErr w:type="spellStart"/>
-      <w:r>
-        <w:rPr>
-          <w:lang w:val="es-ES"/>
-        </w:rPr>
-        <w:t>Document</w:t>
-      </w:r>
-      <w:proofErr w:type="spellEnd"/>
-      <w:r>
-        <w:rPr>
-          <w:lang w:val="es-ES"/>
-        </w:rPr>
-        <w:t xml:space="preserve"> </w:t>
-      </w:r>
-      <w:proofErr w:type="spellStart"/>
-      <w:r>
-        <w:rPr>
-          <w:lang w:val="es-ES"/>
-        </w:rPr>
-        <w:t>Object</w:t>
-      </w:r>
-      <w:proofErr w:type="spellEnd"/>
-      <w:r>
-        <w:rPr>
-          <w:lang w:val="es-ES"/>
-        </w:rPr>
-        <w:t xml:space="preserve"> </w:t>
-      </w:r>
-      <w:proofErr w:type="spellStart"/>
-      <w:r>
-        <w:rPr>
-          <w:lang w:val="es-ES"/>
-        </w:rPr>
-        <w:t>Model</w:t>
-      </w:r>
-      <w:proofErr w:type="spellEnd"/>
-      <w:r>
-        <w:rPr>
-          <w:lang w:val="es-ES"/>
-        </w:rPr>
-        <w:t xml:space="preserve">,” 3 de enero, 2018, </w:t>
-      </w:r>
-      <w:r>
-        <w:fldChar w:fldCharType="begin"/>
-      </w:r>
-      <w:r>
-        <w:rPr>
-          <w:lang w:val="es-ES"/>
-        </w:rPr>
-        <w:instrText xml:space="preserve"> HYPERLINK "https://www.w3.org/DOM/" </w:instrText>
-      </w:r>
-      <w:r>
-        <w:fldChar w:fldCharType="separate"/>
-      </w:r>
-      <w:r>
-        <w:rPr>
-          <w:rStyle w:val="a5"/>
-          <w:lang w:val="es-ES"/>
-        </w:rPr>
-        <w:t>https://www.w3.org/DOM/</w:t>
-      </w:r>
-      <w:r>
-        <w:rPr>
-          <w:rStyle w:val="a5"/>
-          <w:lang w:val="es-ES"/>
-        </w:rPr>
-        <w:fldChar w:fldCharType="end"/>
-      </w:r>
+        <w:t xml:space="preserve"> “W3C Document Object Model,” 3 de enero, 2018, </w:t>
+      </w:r>
+      <w:hyperlink r:id="rId1" w:history="1">
+        <w:r>
+          <w:rPr>
+            <w:rStyle w:val="a5"/>
+            <w:lang w:val="es-ES"/>
+          </w:rPr>
+          <w:t>https://www.w3.org/DOM/</w:t>
+        </w:r>
+      </w:hyperlink>
       <w:r>
         <w:rPr>
           <w:lang w:val="es-ES"/>
@@ -3222,32 +2740,15 @@
         </w:rPr>
         <w:t xml:space="preserve">, 2017, </w:t>
       </w:r>
-      <w:r>
-        <w:fldChar w:fldCharType="begin"/>
-      </w:r>
-      <w:r>
-        <w:rPr>
-          <w:lang w:val="es-ES"/>
-        </w:rPr>
-        <w:instrText xml:space="preserve"> HYPERLINK "https://es.wikipedia.org/w/index.php?title=Interfaz_de_programaci%C3%B3n_de_aplicaciones&amp;oldid=104391567" </w:instrText>
-      </w:r>
-      <w:r>
-        <w:fldChar w:fldCharType="separate"/>
-      </w:r>
-      <w:r>
-        <w:rPr>
-          <w:rStyle w:val="a5"/>
-          <w:lang w:val="es-ES"/>
-        </w:rPr>
-        <w:t>https://es.wikipedia.org/w/index.php?title=Interfaz_de_programaci%C3%B3n_de_aplicaciones&amp;oldid=104391567</w:t>
-      </w:r>
-      <w:r>
-        <w:rPr>
-          <w:rStyle w:val="a5"/>
-          <w:lang w:val="es-ES"/>
-        </w:rPr>
-        <w:fldChar w:fldCharType="end"/>
-      </w:r>
+      <w:hyperlink r:id="rId2" w:history="1">
+        <w:r>
+          <w:rPr>
+            <w:rStyle w:val="a5"/>
+            <w:lang w:val="es-ES"/>
+          </w:rPr>
+          <w:t>https://es.wikipedia.org/w/index.php?title=Interfaz_de_programaci%C3%B3n_de_aplicaciones&amp;oldid=104391567</w:t>
+        </w:r>
+      </w:hyperlink>
       <w:r>
         <w:rPr>
           <w:lang w:val="es-ES"/>
@@ -3283,32 +2784,15 @@
         </w:rPr>
         <w:t xml:space="preserve"> “JavaScript HTML DOM,” 3 de enero, 2018, </w:t>
       </w:r>
-      <w:r>
-        <w:fldChar w:fldCharType="begin"/>
-      </w:r>
-      <w:r>
-        <w:rPr>
-          <w:lang w:val="es-ES"/>
-        </w:rPr>
-        <w:instrText xml:space="preserve"> HYPERLINK "https://www.w3schools.com/js/js_htmldom.asp" </w:instrText>
-      </w:r>
-      <w:r>
-        <w:fldChar w:fldCharType="separate"/>
-      </w:r>
-      <w:r>
-        <w:rPr>
-          <w:rStyle w:val="a5"/>
-          <w:lang w:val="es-ES"/>
-        </w:rPr>
-        <w:t>https://www.w3schools.com/js/js_htmldom.asp</w:t>
-      </w:r>
-      <w:r>
-        <w:rPr>
-          <w:rStyle w:val="a5"/>
-          <w:lang w:val="es-ES"/>
-        </w:rPr>
-        <w:fldChar w:fldCharType="end"/>
-      </w:r>
+      <w:hyperlink r:id="rId3" w:history="1">
+        <w:r>
+          <w:rPr>
+            <w:rStyle w:val="a5"/>
+            <w:lang w:val="es-ES"/>
+          </w:rPr>
+          <w:t>https://www.w3schools.com/js/js_htmldom.asp</w:t>
+        </w:r>
+      </w:hyperlink>
       <w:r>
         <w:rPr>
           <w:lang w:val="es-ES"/>
@@ -3341,37 +2825,9 @@
         <w:rPr>
           <w:lang w:val="es-ES"/>
         </w:rPr>
-        <w:t xml:space="preserve"> “HTML DOM </w:t>
-      </w:r>
-      <w:proofErr w:type="spellStart"/>
-      <w:r>
-        <w:rPr>
-          <w:lang w:val="es-ES"/>
-        </w:rPr>
-        <w:t>Document</w:t>
-      </w:r>
-      <w:proofErr w:type="spellEnd"/>
-      <w:r>
-        <w:rPr>
-          <w:lang w:val="es-ES"/>
-        </w:rPr>
-        <w:t xml:space="preserve"> </w:t>
-      </w:r>
-      <w:proofErr w:type="spellStart"/>
-      <w:r>
-        <w:rPr>
-          <w:lang w:val="es-ES"/>
-        </w:rPr>
-        <w:t>Objects</w:t>
-      </w:r>
-      <w:proofErr w:type="spellEnd"/>
-      <w:r>
-        <w:rPr>
-          <w:lang w:val="es-ES"/>
-        </w:rPr>
-        <w:t xml:space="preserve">,” 4 de enero, 2018, </w:t>
-      </w:r>
-      <w:hyperlink r:id="rId1" w:history="1">
+        <w:t xml:space="preserve"> “HTML DOM Document Objects,” 4 de enero, 2018, </w:t>
+      </w:r>
+      <w:hyperlink r:id="rId4" w:history="1">
         <w:r>
           <w:rPr>
             <w:rStyle w:val="a5"/>
@@ -3394,7 +2850,6 @@
         <w:pStyle w:val="a3"/>
         <w:rPr>
           <w:rFonts w:eastAsiaTheme="minorEastAsia"/>
-          <w:lang w:val="es-ES"/>
         </w:rPr>
       </w:pPr>
       <w:r>
@@ -3404,97 +2859,17 @@
         <w:footnoteRef/>
       </w:r>
       <w:r>
-        <w:rPr>
-          <w:lang w:val="es-ES"/>
-        </w:rPr>
-        <w:t xml:space="preserve"> “</w:t>
-      </w:r>
-      <w:proofErr w:type="spellStart"/>
-      <w:r>
-        <w:rPr>
-          <w:lang w:val="es-ES"/>
-        </w:rPr>
-        <w:t>Binary</w:t>
-      </w:r>
-      <w:proofErr w:type="spellEnd"/>
-      <w:r>
-        <w:rPr>
-          <w:lang w:val="es-ES"/>
-        </w:rPr>
-        <w:t xml:space="preserve"> </w:t>
-      </w:r>
-      <w:proofErr w:type="spellStart"/>
-      <w:r>
-        <w:rPr>
-          <w:lang w:val="es-ES"/>
-        </w:rPr>
-        <w:t>Trees</w:t>
-      </w:r>
-      <w:proofErr w:type="spellEnd"/>
-      <w:r>
-        <w:rPr>
-          <w:lang w:val="es-ES"/>
-        </w:rPr>
-        <w:t xml:space="preserve">, Data </w:t>
-      </w:r>
-      <w:proofErr w:type="spellStart"/>
-      <w:r>
-        <w:rPr>
-          <w:lang w:val="es-ES"/>
-        </w:rPr>
-        <w:t>Structures</w:t>
-      </w:r>
-      <w:proofErr w:type="spellEnd"/>
-      <w:r>
-        <w:rPr>
-          <w:lang w:val="es-ES"/>
-        </w:rPr>
-        <w:t xml:space="preserve"> and </w:t>
-      </w:r>
-      <w:proofErr w:type="spellStart"/>
-      <w:r>
-        <w:rPr>
-          <w:lang w:val="es-ES"/>
-        </w:rPr>
-        <w:t>Algorithms</w:t>
-      </w:r>
-      <w:proofErr w:type="spellEnd"/>
-      <w:r>
-        <w:rPr>
-          <w:lang w:val="es-ES"/>
-        </w:rPr>
-        <w:t xml:space="preserve">,” 9 de enero, 2018, </w:t>
-      </w:r>
-      <w:r>
-        <w:fldChar w:fldCharType="begin"/>
-      </w:r>
-      <w:r>
-        <w:rPr>
-          <w:lang w:val="es-ES"/>
-        </w:rPr>
-        <w:instrText xml:space="preserve"> HYPERLINK "http://www.allisons.org/ll/AlgDS/Tree/" </w:instrText>
-      </w:r>
-      <w:r>
-        <w:fldChar w:fldCharType="separate"/>
-      </w:r>
-      <w:r>
-        <w:rPr>
-          <w:rStyle w:val="a5"/>
-          <w:lang w:val="es-ES"/>
-        </w:rPr>
-        <w:t>http://www.allisons.org/ll/AlgDS/Tree/</w:t>
-      </w:r>
-      <w:r>
-        <w:rPr>
-          <w:rStyle w:val="a5"/>
-          <w:lang w:val="es-ES"/>
-        </w:rPr>
-        <w:fldChar w:fldCharType="end"/>
-      </w:r>
-      <w:r>
-        <w:rPr>
-          <w:lang w:val="es-ES"/>
-        </w:rPr>
+        <w:t xml:space="preserve"> “Binary Trees, Data Structures and Algorithms,” 9 de enero, 2018, </w:t>
+      </w:r>
+      <w:hyperlink r:id="rId5" w:history="1">
+        <w:r>
+          <w:rPr>
+            <w:rStyle w:val="a5"/>
+          </w:rPr>
+          <w:t>http://www.allisons.org/ll/AlgDS/Tree/</w:t>
+        </w:r>
+      </w:hyperlink>
+      <w:r>
         <w:t xml:space="preserve">. </w:t>
       </w:r>
     </w:p>
@@ -3531,32 +2906,15 @@
         </w:rPr>
         <w:t xml:space="preserve">” 10 de enero, 2018, </w:t>
       </w:r>
-      <w:r>
-        <w:fldChar w:fldCharType="begin"/>
-      </w:r>
-      <w:r>
-        <w:rPr>
-          <w:lang w:val="es-ES"/>
-        </w:rPr>
-        <w:instrText xml:space="preserve"> HYPERLINK "https://dom.spec.whatwg.org/" \l "dom-node-nodetype" </w:instrText>
-      </w:r>
-      <w:r>
-        <w:fldChar w:fldCharType="separate"/>
-      </w:r>
-      <w:r>
-        <w:rPr>
-          <w:rStyle w:val="a5"/>
-          <w:lang w:val="es-ES"/>
-        </w:rPr>
-        <w:t>https://dom.spec.whatwg.org/#dom-node-nodetype</w:t>
-      </w:r>
-      <w:r>
-        <w:rPr>
-          <w:rStyle w:val="a5"/>
-          <w:lang w:val="es-ES"/>
-        </w:rPr>
-        <w:fldChar w:fldCharType="end"/>
-      </w:r>
+      <w:hyperlink r:id="rId6" w:anchor="dom-node-nodetype" w:history="1">
+        <w:r>
+          <w:rPr>
+            <w:rStyle w:val="a5"/>
+            <w:lang w:val="es-ES"/>
+          </w:rPr>
+          <w:t>https://dom.spec.whatwg.org/#dom-node-nodetype</w:t>
+        </w:r>
+      </w:hyperlink>
       <w:r>
         <w:rPr>
           <w:lang w:val="es-ES"/>
@@ -3583,48 +2941,17 @@
         <w:rPr>
           <w:lang w:val="es-ES"/>
         </w:rPr>
-        <w:t xml:space="preserve"> “JavaScript DOM </w:t>
-      </w:r>
-      <w:proofErr w:type="spellStart"/>
-      <w:r>
-        <w:rPr>
-          <w:lang w:val="es-ES"/>
-        </w:rPr>
-        <w:t>Document</w:t>
-      </w:r>
-      <w:proofErr w:type="spellEnd"/>
-      <w:r>
-        <w:rPr>
-          <w:lang w:val="es-ES"/>
-        </w:rPr>
-        <w:t xml:space="preserve">,” 10 de enero, 2018, </w:t>
-      </w:r>
-      <w:r>
-        <w:fldChar w:fldCharType="begin"/>
-      </w:r>
-      <w:r>
-        <w:rPr>
-          <w:lang w:val="es-ES"/>
-        </w:rPr>
-        <w:instrText xml:space="preserve"> HYPERLINK "https://www.w3schools.com/js/js_htmldom_document.asp" </w:instrText>
-      </w:r>
-      <w:r>
-        <w:fldChar w:fldCharType="separate"/>
-      </w:r>
-      <w:r>
-        <w:rPr>
-          <w:rStyle w:val="a5"/>
-          <w:lang w:val="es-ES"/>
-        </w:rPr>
-        <w:t>https://www.w3schools.com/js/js_htmldom_document.asp</w:t>
-      </w:r>
-      <w:r>
-        <w:rPr>
-          <w:rStyle w:val="a5"/>
-          <w:lang w:val="es-ES"/>
-        </w:rPr>
-        <w:fldChar w:fldCharType="end"/>
-      </w:r>
+        <w:t xml:space="preserve"> “JavaScript DOM Document,” 10 de enero, 2018, </w:t>
+      </w:r>
+      <w:hyperlink r:id="rId7" w:history="1">
+        <w:r>
+          <w:rPr>
+            <w:rStyle w:val="a5"/>
+            <w:lang w:val="es-ES"/>
+          </w:rPr>
+          <w:t>https://www.w3schools.com/js/js_htmldom_document.asp</w:t>
+        </w:r>
+      </w:hyperlink>
       <w:r>
         <w:rPr>
           <w:lang w:val="es-ES"/>
@@ -4841,7 +4168,7 @@
 </file>
 
 <file path=customXml/itemProps1.xml><?xml version="1.0" encoding="utf-8"?>
-<ds:datastoreItem xmlns:ds="http://schemas.openxmlformats.org/officeDocument/2006/customXml" ds:itemID="{292888A6-D161-4DD6-8F95-07C7CDB3785D}">
+<ds:datastoreItem xmlns:ds="http://schemas.openxmlformats.org/officeDocument/2006/customXml" ds:itemID="{991A552E-C71E-480E-A1D9-2C3D92342221}">
   <ds:schemaRefs>
     <ds:schemaRef ds:uri="http://schemas.openxmlformats.org/officeDocument/2006/bibliography"/>
   </ds:schemaRefs>

</xml_diff>